<commit_message>
Completed the second problem
</commit_message>
<xml_diff>
--- a/Dustin_Wilson_Proj1.docx
+++ b/Dustin_Wilson_Proj1.docx
@@ -3215,8 +3215,6 @@
       <w:r>
         <w:t>The final bounds are [6.0557, 6.5279].</w:t>
       </w:r>
-      <w:bookmarkStart w:id="0" w:name="_GoBack"/>
-      <w:bookmarkEnd w:id="0"/>
     </w:p>
     <w:p>
       <w:r>
@@ -3440,6 +3438,3992 @@
         </m:sSup>
       </m:oMath>
     </w:p>
+    <w:p>
+      <w:pPr>
+        <w:pStyle w:val="ListParagraph"/>
+        <w:numPr>
+          <w:ilvl w:val="0"/>
+          <w:numId w:val="4"/>
+        </w:numPr>
+      </w:pPr>
+    </w:p>
+    <w:p>
+      <w:pPr>
+        <w:autoSpaceDE w:val="0"/>
+        <w:autoSpaceDN w:val="0"/>
+        <w:adjustRightInd w:val="0"/>
+        <w:spacing w:after="0" w:line="240" w:lineRule="auto"/>
+        <w:rPr>
+          <w:rFonts w:ascii="Courier New" w:hAnsi="Courier New" w:cs="Courier New"/>
+          <w:color w:val="000000"/>
+          <w:sz w:val="20"/>
+          <w:szCs w:val="20"/>
+          <w:highlight w:val="white"/>
+        </w:rPr>
+      </w:pPr>
+      <w:r>
+        <w:rPr>
+          <w:rFonts w:ascii="Courier New" w:hAnsi="Courier New" w:cs="Courier New"/>
+          <w:b/>
+          <w:bCs/>
+          <w:color w:val="0000FF"/>
+          <w:sz w:val="20"/>
+          <w:szCs w:val="20"/>
+          <w:highlight w:val="white"/>
+        </w:rPr>
+        <w:t>function</w:t>
+      </w:r>
+      <w:r>
+        <w:rPr>
+          <w:rFonts w:ascii="Courier New" w:hAnsi="Courier New" w:cs="Courier New"/>
+          <w:color w:val="000000"/>
+          <w:sz w:val="20"/>
+          <w:szCs w:val="20"/>
+          <w:highlight w:val="white"/>
+        </w:rPr>
+        <w:t xml:space="preserve"> </w:t>
+      </w:r>
+      <w:r>
+        <w:rPr>
+          <w:rFonts w:ascii="Courier New" w:hAnsi="Courier New" w:cs="Courier New"/>
+          <w:b/>
+          <w:bCs/>
+          <w:color w:val="000080"/>
+          <w:sz w:val="20"/>
+          <w:szCs w:val="20"/>
+          <w:highlight w:val="white"/>
+        </w:rPr>
+        <w:t>[</w:t>
+      </w:r>
+      <w:r>
+        <w:rPr>
+          <w:rFonts w:ascii="Courier New" w:hAnsi="Courier New" w:cs="Courier New"/>
+          <w:color w:val="000000"/>
+          <w:sz w:val="20"/>
+          <w:szCs w:val="20"/>
+          <w:highlight w:val="white"/>
+        </w:rPr>
+        <w:t>root</w:t>
+      </w:r>
+      <w:r>
+        <w:rPr>
+          <w:rFonts w:ascii="Courier New" w:hAnsi="Courier New" w:cs="Courier New"/>
+          <w:b/>
+          <w:bCs/>
+          <w:color w:val="000080"/>
+          <w:sz w:val="20"/>
+          <w:szCs w:val="20"/>
+          <w:highlight w:val="white"/>
+        </w:rPr>
+        <w:t>,</w:t>
+      </w:r>
+      <w:r>
+        <w:rPr>
+          <w:rFonts w:ascii="Courier New" w:hAnsi="Courier New" w:cs="Courier New"/>
+          <w:color w:val="000000"/>
+          <w:sz w:val="20"/>
+          <w:szCs w:val="20"/>
+          <w:highlight w:val="white"/>
+        </w:rPr>
+        <w:t xml:space="preserve"> </w:t>
+      </w:r>
+      <w:proofErr w:type="spellStart"/>
+      <w:r>
+        <w:rPr>
+          <w:rFonts w:ascii="Courier New" w:hAnsi="Courier New" w:cs="Courier New"/>
+          <w:color w:val="000000"/>
+          <w:sz w:val="20"/>
+          <w:szCs w:val="20"/>
+          <w:highlight w:val="white"/>
+        </w:rPr>
+        <w:t>numIterations</w:t>
+      </w:r>
+      <w:proofErr w:type="spellEnd"/>
+      <w:r>
+        <w:rPr>
+          <w:rFonts w:ascii="Courier New" w:hAnsi="Courier New" w:cs="Courier New"/>
+          <w:b/>
+          <w:bCs/>
+          <w:color w:val="000080"/>
+          <w:sz w:val="20"/>
+          <w:szCs w:val="20"/>
+          <w:highlight w:val="white"/>
+        </w:rPr>
+        <w:t>]</w:t>
+      </w:r>
+      <w:r>
+        <w:rPr>
+          <w:rFonts w:ascii="Courier New" w:hAnsi="Courier New" w:cs="Courier New"/>
+          <w:color w:val="000000"/>
+          <w:sz w:val="20"/>
+          <w:szCs w:val="20"/>
+          <w:highlight w:val="white"/>
+        </w:rPr>
+        <w:t xml:space="preserve"> </w:t>
+      </w:r>
+      <w:r>
+        <w:rPr>
+          <w:rFonts w:ascii="Courier New" w:hAnsi="Courier New" w:cs="Courier New"/>
+          <w:b/>
+          <w:bCs/>
+          <w:color w:val="000080"/>
+          <w:sz w:val="20"/>
+          <w:szCs w:val="20"/>
+          <w:highlight w:val="white"/>
+        </w:rPr>
+        <w:t>=</w:t>
+      </w:r>
+      <w:r>
+        <w:rPr>
+          <w:rFonts w:ascii="Courier New" w:hAnsi="Courier New" w:cs="Courier New"/>
+          <w:color w:val="000000"/>
+          <w:sz w:val="20"/>
+          <w:szCs w:val="20"/>
+          <w:highlight w:val="white"/>
+        </w:rPr>
+        <w:t xml:space="preserve"> </w:t>
+      </w:r>
+      <w:proofErr w:type="spellStart"/>
+      <w:proofErr w:type="gramStart"/>
+      <w:r>
+        <w:rPr>
+          <w:rFonts w:ascii="Courier New" w:hAnsi="Courier New" w:cs="Courier New"/>
+          <w:color w:val="000000"/>
+          <w:sz w:val="20"/>
+          <w:szCs w:val="20"/>
+          <w:highlight w:val="white"/>
+        </w:rPr>
+        <w:t>NewtonRaphson</w:t>
+      </w:r>
+      <w:proofErr w:type="spellEnd"/>
+      <w:r>
+        <w:rPr>
+          <w:rFonts w:ascii="Courier New" w:hAnsi="Courier New" w:cs="Courier New"/>
+          <w:b/>
+          <w:bCs/>
+          <w:color w:val="000080"/>
+          <w:sz w:val="20"/>
+          <w:szCs w:val="20"/>
+          <w:highlight w:val="white"/>
+        </w:rPr>
+        <w:t>(</w:t>
+      </w:r>
+      <w:proofErr w:type="spellStart"/>
+      <w:proofErr w:type="gramEnd"/>
+      <w:r>
+        <w:rPr>
+          <w:rFonts w:ascii="Courier New" w:hAnsi="Courier New" w:cs="Courier New"/>
+          <w:color w:val="000000"/>
+          <w:sz w:val="20"/>
+          <w:szCs w:val="20"/>
+          <w:highlight w:val="white"/>
+        </w:rPr>
+        <w:t>intGuess</w:t>
+      </w:r>
+      <w:proofErr w:type="spellEnd"/>
+      <w:r>
+        <w:rPr>
+          <w:rFonts w:ascii="Courier New" w:hAnsi="Courier New" w:cs="Courier New"/>
+          <w:b/>
+          <w:bCs/>
+          <w:color w:val="000080"/>
+          <w:sz w:val="20"/>
+          <w:szCs w:val="20"/>
+          <w:highlight w:val="white"/>
+        </w:rPr>
+        <w:t>,</w:t>
+      </w:r>
+      <w:r>
+        <w:rPr>
+          <w:rFonts w:ascii="Courier New" w:hAnsi="Courier New" w:cs="Courier New"/>
+          <w:color w:val="000000"/>
+          <w:sz w:val="20"/>
+          <w:szCs w:val="20"/>
+          <w:highlight w:val="white"/>
+        </w:rPr>
+        <w:t xml:space="preserve"> </w:t>
+      </w:r>
+      <w:proofErr w:type="spellStart"/>
+      <w:r>
+        <w:rPr>
+          <w:rFonts w:ascii="Courier New" w:hAnsi="Courier New" w:cs="Courier New"/>
+          <w:color w:val="000000"/>
+          <w:sz w:val="20"/>
+          <w:szCs w:val="20"/>
+          <w:highlight w:val="white"/>
+        </w:rPr>
+        <w:t>func</w:t>
+      </w:r>
+      <w:proofErr w:type="spellEnd"/>
+      <w:r>
+        <w:rPr>
+          <w:rFonts w:ascii="Courier New" w:hAnsi="Courier New" w:cs="Courier New"/>
+          <w:b/>
+          <w:bCs/>
+          <w:color w:val="000080"/>
+          <w:sz w:val="20"/>
+          <w:szCs w:val="20"/>
+          <w:highlight w:val="white"/>
+        </w:rPr>
+        <w:t>,</w:t>
+      </w:r>
+      <w:r>
+        <w:rPr>
+          <w:rFonts w:ascii="Courier New" w:hAnsi="Courier New" w:cs="Courier New"/>
+          <w:color w:val="008000"/>
+          <w:sz w:val="20"/>
+          <w:szCs w:val="20"/>
+          <w:highlight w:val="white"/>
+        </w:rPr>
+        <w:t>...</w:t>
+      </w:r>
+    </w:p>
+    <w:p>
+      <w:pPr>
+        <w:autoSpaceDE w:val="0"/>
+        <w:autoSpaceDN w:val="0"/>
+        <w:adjustRightInd w:val="0"/>
+        <w:spacing w:after="0" w:line="240" w:lineRule="auto"/>
+        <w:rPr>
+          <w:rFonts w:ascii="Courier New" w:hAnsi="Courier New" w:cs="Courier New"/>
+          <w:color w:val="000000"/>
+          <w:sz w:val="20"/>
+          <w:szCs w:val="20"/>
+          <w:highlight w:val="white"/>
+        </w:rPr>
+      </w:pPr>
+      <w:r>
+        <w:rPr>
+          <w:rFonts w:ascii="Courier New" w:hAnsi="Courier New" w:cs="Courier New"/>
+          <w:color w:val="000000"/>
+          <w:sz w:val="20"/>
+          <w:szCs w:val="20"/>
+          <w:highlight w:val="white"/>
+        </w:rPr>
+        <w:t xml:space="preserve">    </w:t>
+      </w:r>
+      <w:proofErr w:type="spellStart"/>
+      <w:r>
+        <w:rPr>
+          <w:rFonts w:ascii="Courier New" w:hAnsi="Courier New" w:cs="Courier New"/>
+          <w:color w:val="000000"/>
+          <w:sz w:val="20"/>
+          <w:szCs w:val="20"/>
+          <w:highlight w:val="white"/>
+        </w:rPr>
+        <w:t>derivFunc</w:t>
+      </w:r>
+      <w:proofErr w:type="spellEnd"/>
+      <w:r>
+        <w:rPr>
+          <w:rFonts w:ascii="Courier New" w:hAnsi="Courier New" w:cs="Courier New"/>
+          <w:b/>
+          <w:bCs/>
+          <w:color w:val="000080"/>
+          <w:sz w:val="20"/>
+          <w:szCs w:val="20"/>
+          <w:highlight w:val="white"/>
+        </w:rPr>
+        <w:t>,</w:t>
+      </w:r>
+      <w:r>
+        <w:rPr>
+          <w:rFonts w:ascii="Courier New" w:hAnsi="Courier New" w:cs="Courier New"/>
+          <w:color w:val="000000"/>
+          <w:sz w:val="20"/>
+          <w:szCs w:val="20"/>
+          <w:highlight w:val="white"/>
+        </w:rPr>
+        <w:t xml:space="preserve"> error</w:t>
+      </w:r>
+      <w:r>
+        <w:rPr>
+          <w:rFonts w:ascii="Courier New" w:hAnsi="Courier New" w:cs="Courier New"/>
+          <w:b/>
+          <w:bCs/>
+          <w:color w:val="000080"/>
+          <w:sz w:val="20"/>
+          <w:szCs w:val="20"/>
+          <w:highlight w:val="white"/>
+        </w:rPr>
+        <w:t>,</w:t>
+      </w:r>
+      <w:r>
+        <w:rPr>
+          <w:rFonts w:ascii="Courier New" w:hAnsi="Courier New" w:cs="Courier New"/>
+          <w:color w:val="000000"/>
+          <w:sz w:val="20"/>
+          <w:szCs w:val="20"/>
+          <w:highlight w:val="white"/>
+        </w:rPr>
+        <w:t xml:space="preserve"> </w:t>
+      </w:r>
+      <w:proofErr w:type="spellStart"/>
+      <w:r>
+        <w:rPr>
+          <w:rFonts w:ascii="Courier New" w:hAnsi="Courier New" w:cs="Courier New"/>
+          <w:color w:val="000000"/>
+          <w:sz w:val="20"/>
+          <w:szCs w:val="20"/>
+          <w:highlight w:val="white"/>
+        </w:rPr>
+        <w:t>maxNumIterations</w:t>
+      </w:r>
+      <w:proofErr w:type="spellEnd"/>
+      <w:r>
+        <w:rPr>
+          <w:rFonts w:ascii="Courier New" w:hAnsi="Courier New" w:cs="Courier New"/>
+          <w:b/>
+          <w:bCs/>
+          <w:color w:val="000080"/>
+          <w:sz w:val="20"/>
+          <w:szCs w:val="20"/>
+          <w:highlight w:val="white"/>
+        </w:rPr>
+        <w:t>)</w:t>
+      </w:r>
+    </w:p>
+    <w:p>
+      <w:pPr>
+        <w:autoSpaceDE w:val="0"/>
+        <w:autoSpaceDN w:val="0"/>
+        <w:adjustRightInd w:val="0"/>
+        <w:spacing w:after="0" w:line="240" w:lineRule="auto"/>
+        <w:rPr>
+          <w:rFonts w:ascii="Courier New" w:hAnsi="Courier New" w:cs="Courier New"/>
+          <w:color w:val="000000"/>
+          <w:sz w:val="20"/>
+          <w:szCs w:val="20"/>
+          <w:highlight w:val="white"/>
+        </w:rPr>
+      </w:pPr>
+      <w:r>
+        <w:rPr>
+          <w:rFonts w:ascii="Courier New" w:hAnsi="Courier New" w:cs="Courier New"/>
+          <w:color w:val="008000"/>
+          <w:sz w:val="20"/>
+          <w:szCs w:val="20"/>
+          <w:highlight w:val="white"/>
+        </w:rPr>
+        <w:t xml:space="preserve">%function [root, </w:t>
+      </w:r>
+      <w:proofErr w:type="spellStart"/>
+      <w:r>
+        <w:rPr>
+          <w:rFonts w:ascii="Courier New" w:hAnsi="Courier New" w:cs="Courier New"/>
+          <w:color w:val="008000"/>
+          <w:sz w:val="20"/>
+          <w:szCs w:val="20"/>
+          <w:highlight w:val="white"/>
+        </w:rPr>
+        <w:t>numIterations</w:t>
+      </w:r>
+      <w:proofErr w:type="spellEnd"/>
+      <w:r>
+        <w:rPr>
+          <w:rFonts w:ascii="Courier New" w:hAnsi="Courier New" w:cs="Courier New"/>
+          <w:color w:val="008000"/>
+          <w:sz w:val="20"/>
+          <w:szCs w:val="20"/>
+          <w:highlight w:val="white"/>
+        </w:rPr>
+        <w:t xml:space="preserve">] = </w:t>
+      </w:r>
+      <w:proofErr w:type="spellStart"/>
+      <w:proofErr w:type="gramStart"/>
+      <w:r>
+        <w:rPr>
+          <w:rFonts w:ascii="Courier New" w:hAnsi="Courier New" w:cs="Courier New"/>
+          <w:color w:val="008000"/>
+          <w:sz w:val="20"/>
+          <w:szCs w:val="20"/>
+          <w:highlight w:val="white"/>
+        </w:rPr>
+        <w:t>NewtonRaphson</w:t>
+      </w:r>
+      <w:proofErr w:type="spellEnd"/>
+      <w:r>
+        <w:rPr>
+          <w:rFonts w:ascii="Courier New" w:hAnsi="Courier New" w:cs="Courier New"/>
+          <w:color w:val="008000"/>
+          <w:sz w:val="20"/>
+          <w:szCs w:val="20"/>
+          <w:highlight w:val="white"/>
+        </w:rPr>
+        <w:t>(</w:t>
+      </w:r>
+      <w:proofErr w:type="spellStart"/>
+      <w:proofErr w:type="gramEnd"/>
+      <w:r>
+        <w:rPr>
+          <w:rFonts w:ascii="Courier New" w:hAnsi="Courier New" w:cs="Courier New"/>
+          <w:color w:val="008000"/>
+          <w:sz w:val="20"/>
+          <w:szCs w:val="20"/>
+          <w:highlight w:val="white"/>
+        </w:rPr>
+        <w:t>intGuess</w:t>
+      </w:r>
+      <w:proofErr w:type="spellEnd"/>
+      <w:r>
+        <w:rPr>
+          <w:rFonts w:ascii="Courier New" w:hAnsi="Courier New" w:cs="Courier New"/>
+          <w:color w:val="008000"/>
+          <w:sz w:val="20"/>
+          <w:szCs w:val="20"/>
+          <w:highlight w:val="white"/>
+        </w:rPr>
+        <w:t xml:space="preserve">, </w:t>
+      </w:r>
+      <w:proofErr w:type="spellStart"/>
+      <w:r>
+        <w:rPr>
+          <w:rFonts w:ascii="Courier New" w:hAnsi="Courier New" w:cs="Courier New"/>
+          <w:color w:val="008000"/>
+          <w:sz w:val="20"/>
+          <w:szCs w:val="20"/>
+          <w:highlight w:val="white"/>
+        </w:rPr>
+        <w:t>func</w:t>
+      </w:r>
+      <w:proofErr w:type="spellEnd"/>
+      <w:r>
+        <w:rPr>
+          <w:rFonts w:ascii="Courier New" w:hAnsi="Courier New" w:cs="Courier New"/>
+          <w:color w:val="008000"/>
+          <w:sz w:val="20"/>
+          <w:szCs w:val="20"/>
+          <w:highlight w:val="white"/>
+        </w:rPr>
+        <w:t>,...</w:t>
+      </w:r>
+    </w:p>
+    <w:p>
+      <w:pPr>
+        <w:autoSpaceDE w:val="0"/>
+        <w:autoSpaceDN w:val="0"/>
+        <w:adjustRightInd w:val="0"/>
+        <w:spacing w:after="0" w:line="240" w:lineRule="auto"/>
+        <w:rPr>
+          <w:rFonts w:ascii="Courier New" w:hAnsi="Courier New" w:cs="Courier New"/>
+          <w:color w:val="000000"/>
+          <w:sz w:val="20"/>
+          <w:szCs w:val="20"/>
+          <w:highlight w:val="white"/>
+        </w:rPr>
+      </w:pPr>
+      <w:r>
+        <w:rPr>
+          <w:rFonts w:ascii="Courier New" w:hAnsi="Courier New" w:cs="Courier New"/>
+          <w:color w:val="008000"/>
+          <w:sz w:val="20"/>
+          <w:szCs w:val="20"/>
+          <w:highlight w:val="white"/>
+        </w:rPr>
+        <w:t xml:space="preserve">%    </w:t>
+      </w:r>
+      <w:proofErr w:type="spellStart"/>
+      <w:r>
+        <w:rPr>
+          <w:rFonts w:ascii="Courier New" w:hAnsi="Courier New" w:cs="Courier New"/>
+          <w:color w:val="008000"/>
+          <w:sz w:val="20"/>
+          <w:szCs w:val="20"/>
+          <w:highlight w:val="white"/>
+        </w:rPr>
+        <w:t>derivFunc</w:t>
+      </w:r>
+      <w:proofErr w:type="spellEnd"/>
+      <w:r>
+        <w:rPr>
+          <w:rFonts w:ascii="Courier New" w:hAnsi="Courier New" w:cs="Courier New"/>
+          <w:color w:val="008000"/>
+          <w:sz w:val="20"/>
+          <w:szCs w:val="20"/>
+          <w:highlight w:val="white"/>
+        </w:rPr>
+        <w:t xml:space="preserve">, error, </w:t>
+      </w:r>
+      <w:proofErr w:type="spellStart"/>
+      <w:r>
+        <w:rPr>
+          <w:rFonts w:ascii="Courier New" w:hAnsi="Courier New" w:cs="Courier New"/>
+          <w:color w:val="008000"/>
+          <w:sz w:val="20"/>
+          <w:szCs w:val="20"/>
+          <w:highlight w:val="white"/>
+        </w:rPr>
+        <w:t>maxNumIterations</w:t>
+      </w:r>
+      <w:proofErr w:type="spellEnd"/>
+      <w:r>
+        <w:rPr>
+          <w:rFonts w:ascii="Courier New" w:hAnsi="Courier New" w:cs="Courier New"/>
+          <w:color w:val="008000"/>
+          <w:sz w:val="20"/>
+          <w:szCs w:val="20"/>
+          <w:highlight w:val="white"/>
+        </w:rPr>
+        <w:t>)</w:t>
+      </w:r>
+    </w:p>
+    <w:p>
+      <w:pPr>
+        <w:autoSpaceDE w:val="0"/>
+        <w:autoSpaceDN w:val="0"/>
+        <w:adjustRightInd w:val="0"/>
+        <w:spacing w:after="0" w:line="240" w:lineRule="auto"/>
+        <w:rPr>
+          <w:rFonts w:ascii="Courier New" w:hAnsi="Courier New" w:cs="Courier New"/>
+          <w:color w:val="000000"/>
+          <w:sz w:val="20"/>
+          <w:szCs w:val="20"/>
+          <w:highlight w:val="white"/>
+        </w:rPr>
+      </w:pPr>
+      <w:r>
+        <w:rPr>
+          <w:rFonts w:ascii="Courier New" w:hAnsi="Courier New" w:cs="Courier New"/>
+          <w:color w:val="008000"/>
+          <w:sz w:val="20"/>
+          <w:szCs w:val="20"/>
+          <w:highlight w:val="white"/>
+        </w:rPr>
+        <w:t>%</w:t>
+      </w:r>
+    </w:p>
+    <w:p>
+      <w:pPr>
+        <w:autoSpaceDE w:val="0"/>
+        <w:autoSpaceDN w:val="0"/>
+        <w:adjustRightInd w:val="0"/>
+        <w:spacing w:after="0" w:line="240" w:lineRule="auto"/>
+        <w:rPr>
+          <w:rFonts w:ascii="Courier New" w:hAnsi="Courier New" w:cs="Courier New"/>
+          <w:color w:val="000000"/>
+          <w:sz w:val="20"/>
+          <w:szCs w:val="20"/>
+          <w:highlight w:val="white"/>
+        </w:rPr>
+      </w:pPr>
+      <w:r>
+        <w:rPr>
+          <w:rFonts w:ascii="Courier New" w:hAnsi="Courier New" w:cs="Courier New"/>
+          <w:color w:val="008000"/>
+          <w:sz w:val="20"/>
+          <w:szCs w:val="20"/>
+          <w:highlight w:val="white"/>
+        </w:rPr>
+        <w:t>%   Function implements the Newton-Raphson open root finding method</w:t>
+      </w:r>
+    </w:p>
+    <w:p>
+      <w:pPr>
+        <w:autoSpaceDE w:val="0"/>
+        <w:autoSpaceDN w:val="0"/>
+        <w:adjustRightInd w:val="0"/>
+        <w:spacing w:after="0" w:line="240" w:lineRule="auto"/>
+        <w:rPr>
+          <w:rFonts w:ascii="Courier New" w:hAnsi="Courier New" w:cs="Courier New"/>
+          <w:color w:val="000000"/>
+          <w:sz w:val="20"/>
+          <w:szCs w:val="20"/>
+          <w:highlight w:val="white"/>
+        </w:rPr>
+      </w:pPr>
+      <w:r>
+        <w:rPr>
+          <w:rFonts w:ascii="Courier New" w:hAnsi="Courier New" w:cs="Courier New"/>
+          <w:color w:val="008000"/>
+          <w:sz w:val="20"/>
+          <w:szCs w:val="20"/>
+          <w:highlight w:val="white"/>
+        </w:rPr>
+        <w:t xml:space="preserve">%       Inputs: </w:t>
+      </w:r>
+      <w:proofErr w:type="spellStart"/>
+      <w:r>
+        <w:rPr>
+          <w:rFonts w:ascii="Courier New" w:hAnsi="Courier New" w:cs="Courier New"/>
+          <w:color w:val="008000"/>
+          <w:sz w:val="20"/>
+          <w:szCs w:val="20"/>
+          <w:highlight w:val="white"/>
+        </w:rPr>
+        <w:t>intGuess</w:t>
+      </w:r>
+      <w:proofErr w:type="spellEnd"/>
+      <w:r>
+        <w:rPr>
+          <w:rFonts w:ascii="Courier New" w:hAnsi="Courier New" w:cs="Courier New"/>
+          <w:color w:val="008000"/>
+          <w:sz w:val="20"/>
+          <w:szCs w:val="20"/>
+          <w:highlight w:val="white"/>
+        </w:rPr>
+        <w:t>, starting guess for the function</w:t>
+      </w:r>
+    </w:p>
+    <w:p>
+      <w:pPr>
+        <w:autoSpaceDE w:val="0"/>
+        <w:autoSpaceDN w:val="0"/>
+        <w:adjustRightInd w:val="0"/>
+        <w:spacing w:after="0" w:line="240" w:lineRule="auto"/>
+        <w:rPr>
+          <w:rFonts w:ascii="Courier New" w:hAnsi="Courier New" w:cs="Courier New"/>
+          <w:color w:val="000000"/>
+          <w:sz w:val="20"/>
+          <w:szCs w:val="20"/>
+          <w:highlight w:val="white"/>
+        </w:rPr>
+      </w:pPr>
+      <w:r>
+        <w:rPr>
+          <w:rFonts w:ascii="Courier New" w:hAnsi="Courier New" w:cs="Courier New"/>
+          <w:color w:val="008000"/>
+          <w:sz w:val="20"/>
+          <w:szCs w:val="20"/>
+          <w:highlight w:val="white"/>
+        </w:rPr>
+        <w:t xml:space="preserve">%               </w:t>
+      </w:r>
+      <w:proofErr w:type="spellStart"/>
+      <w:r>
+        <w:rPr>
+          <w:rFonts w:ascii="Courier New" w:hAnsi="Courier New" w:cs="Courier New"/>
+          <w:color w:val="008000"/>
+          <w:sz w:val="20"/>
+          <w:szCs w:val="20"/>
+          <w:highlight w:val="white"/>
+        </w:rPr>
+        <w:t>func</w:t>
+      </w:r>
+      <w:proofErr w:type="spellEnd"/>
+      <w:r>
+        <w:rPr>
+          <w:rFonts w:ascii="Courier New" w:hAnsi="Courier New" w:cs="Courier New"/>
+          <w:color w:val="008000"/>
+          <w:sz w:val="20"/>
+          <w:szCs w:val="20"/>
+          <w:highlight w:val="white"/>
+        </w:rPr>
+        <w:t xml:space="preserve">, function using to find roots of </w:t>
+      </w:r>
+    </w:p>
+    <w:p>
+      <w:pPr>
+        <w:autoSpaceDE w:val="0"/>
+        <w:autoSpaceDN w:val="0"/>
+        <w:adjustRightInd w:val="0"/>
+        <w:spacing w:after="0" w:line="240" w:lineRule="auto"/>
+        <w:rPr>
+          <w:rFonts w:ascii="Courier New" w:hAnsi="Courier New" w:cs="Courier New"/>
+          <w:color w:val="000000"/>
+          <w:sz w:val="20"/>
+          <w:szCs w:val="20"/>
+          <w:highlight w:val="white"/>
+        </w:rPr>
+      </w:pPr>
+      <w:r>
+        <w:rPr>
+          <w:rFonts w:ascii="Courier New" w:hAnsi="Courier New" w:cs="Courier New"/>
+          <w:color w:val="008000"/>
+          <w:sz w:val="20"/>
+          <w:szCs w:val="20"/>
+          <w:highlight w:val="white"/>
+        </w:rPr>
+        <w:t xml:space="preserve">%               </w:t>
+      </w:r>
+      <w:proofErr w:type="spellStart"/>
+      <w:r>
+        <w:rPr>
+          <w:rFonts w:ascii="Courier New" w:hAnsi="Courier New" w:cs="Courier New"/>
+          <w:color w:val="008000"/>
+          <w:sz w:val="20"/>
+          <w:szCs w:val="20"/>
+          <w:highlight w:val="white"/>
+        </w:rPr>
+        <w:t>derivFuc</w:t>
+      </w:r>
+      <w:proofErr w:type="spellEnd"/>
+      <w:r>
+        <w:rPr>
+          <w:rFonts w:ascii="Courier New" w:hAnsi="Courier New" w:cs="Courier New"/>
+          <w:color w:val="008000"/>
+          <w:sz w:val="20"/>
+          <w:szCs w:val="20"/>
+          <w:highlight w:val="white"/>
+        </w:rPr>
+        <w:t>, derivative of the function</w:t>
+      </w:r>
+    </w:p>
+    <w:p>
+      <w:pPr>
+        <w:autoSpaceDE w:val="0"/>
+        <w:autoSpaceDN w:val="0"/>
+        <w:adjustRightInd w:val="0"/>
+        <w:spacing w:after="0" w:line="240" w:lineRule="auto"/>
+        <w:rPr>
+          <w:rFonts w:ascii="Courier New" w:hAnsi="Courier New" w:cs="Courier New"/>
+          <w:color w:val="000000"/>
+          <w:sz w:val="20"/>
+          <w:szCs w:val="20"/>
+          <w:highlight w:val="white"/>
+        </w:rPr>
+      </w:pPr>
+      <w:r>
+        <w:rPr>
+          <w:rFonts w:ascii="Courier New" w:hAnsi="Courier New" w:cs="Courier New"/>
+          <w:color w:val="008000"/>
+          <w:sz w:val="20"/>
+          <w:szCs w:val="20"/>
+          <w:highlight w:val="white"/>
+        </w:rPr>
+        <w:t>%               error, desired approximate relative error threshold</w:t>
+      </w:r>
+    </w:p>
+    <w:p>
+      <w:pPr>
+        <w:autoSpaceDE w:val="0"/>
+        <w:autoSpaceDN w:val="0"/>
+        <w:adjustRightInd w:val="0"/>
+        <w:spacing w:after="0" w:line="240" w:lineRule="auto"/>
+        <w:rPr>
+          <w:rFonts w:ascii="Courier New" w:hAnsi="Courier New" w:cs="Courier New"/>
+          <w:color w:val="000000"/>
+          <w:sz w:val="20"/>
+          <w:szCs w:val="20"/>
+          <w:highlight w:val="white"/>
+        </w:rPr>
+      </w:pPr>
+      <w:r>
+        <w:rPr>
+          <w:rFonts w:ascii="Courier New" w:hAnsi="Courier New" w:cs="Courier New"/>
+          <w:color w:val="008000"/>
+          <w:sz w:val="20"/>
+          <w:szCs w:val="20"/>
+          <w:highlight w:val="white"/>
+        </w:rPr>
+        <w:t xml:space="preserve">%               </w:t>
+      </w:r>
+      <w:proofErr w:type="spellStart"/>
+      <w:r>
+        <w:rPr>
+          <w:rFonts w:ascii="Courier New" w:hAnsi="Courier New" w:cs="Courier New"/>
+          <w:color w:val="008000"/>
+          <w:sz w:val="20"/>
+          <w:szCs w:val="20"/>
+          <w:highlight w:val="white"/>
+        </w:rPr>
+        <w:t>maxNumIterations</w:t>
+      </w:r>
+      <w:proofErr w:type="spellEnd"/>
+      <w:r>
+        <w:rPr>
+          <w:rFonts w:ascii="Courier New" w:hAnsi="Courier New" w:cs="Courier New"/>
+          <w:color w:val="008000"/>
+          <w:sz w:val="20"/>
+          <w:szCs w:val="20"/>
+          <w:highlight w:val="white"/>
+        </w:rPr>
+        <w:t xml:space="preserve">, if reaches this then breaks from </w:t>
+      </w:r>
+      <w:proofErr w:type="spellStart"/>
+      <w:r>
+        <w:rPr>
+          <w:rFonts w:ascii="Courier New" w:hAnsi="Courier New" w:cs="Courier New"/>
+          <w:color w:val="008000"/>
+          <w:sz w:val="20"/>
+          <w:szCs w:val="20"/>
+          <w:highlight w:val="white"/>
+        </w:rPr>
+        <w:t>func</w:t>
+      </w:r>
+      <w:proofErr w:type="spellEnd"/>
+    </w:p>
+    <w:p>
+      <w:pPr>
+        <w:autoSpaceDE w:val="0"/>
+        <w:autoSpaceDN w:val="0"/>
+        <w:adjustRightInd w:val="0"/>
+        <w:spacing w:after="0" w:line="240" w:lineRule="auto"/>
+        <w:rPr>
+          <w:rFonts w:ascii="Courier New" w:hAnsi="Courier New" w:cs="Courier New"/>
+          <w:color w:val="000000"/>
+          <w:sz w:val="20"/>
+          <w:szCs w:val="20"/>
+          <w:highlight w:val="white"/>
+        </w:rPr>
+      </w:pPr>
+      <w:r>
+        <w:rPr>
+          <w:rFonts w:ascii="Courier New" w:hAnsi="Courier New" w:cs="Courier New"/>
+          <w:color w:val="008000"/>
+          <w:sz w:val="20"/>
+          <w:szCs w:val="20"/>
+          <w:highlight w:val="white"/>
+        </w:rPr>
+        <w:t xml:space="preserve">%       </w:t>
+      </w:r>
+      <w:proofErr w:type="spellStart"/>
+      <w:proofErr w:type="gramStart"/>
+      <w:r>
+        <w:rPr>
+          <w:rFonts w:ascii="Courier New" w:hAnsi="Courier New" w:cs="Courier New"/>
+          <w:color w:val="008000"/>
+          <w:sz w:val="20"/>
+          <w:szCs w:val="20"/>
+          <w:highlight w:val="white"/>
+        </w:rPr>
+        <w:t>Outputs:root</w:t>
+      </w:r>
+      <w:proofErr w:type="spellEnd"/>
+      <w:proofErr w:type="gramEnd"/>
+      <w:r>
+        <w:rPr>
+          <w:rFonts w:ascii="Courier New" w:hAnsi="Courier New" w:cs="Courier New"/>
+          <w:color w:val="008000"/>
+          <w:sz w:val="20"/>
+          <w:szCs w:val="20"/>
+          <w:highlight w:val="white"/>
+        </w:rPr>
+        <w:t>, root location</w:t>
+      </w:r>
+    </w:p>
+    <w:p>
+      <w:pPr>
+        <w:autoSpaceDE w:val="0"/>
+        <w:autoSpaceDN w:val="0"/>
+        <w:adjustRightInd w:val="0"/>
+        <w:spacing w:after="0" w:line="240" w:lineRule="auto"/>
+        <w:rPr>
+          <w:rFonts w:ascii="Courier New" w:hAnsi="Courier New" w:cs="Courier New"/>
+          <w:color w:val="000000"/>
+          <w:sz w:val="20"/>
+          <w:szCs w:val="20"/>
+          <w:highlight w:val="white"/>
+        </w:rPr>
+      </w:pPr>
+      <w:r>
+        <w:rPr>
+          <w:rFonts w:ascii="Courier New" w:hAnsi="Courier New" w:cs="Courier New"/>
+          <w:color w:val="008000"/>
+          <w:sz w:val="20"/>
+          <w:szCs w:val="20"/>
+          <w:highlight w:val="white"/>
+        </w:rPr>
+        <w:t xml:space="preserve">%               </w:t>
+      </w:r>
+      <w:proofErr w:type="spellStart"/>
+      <w:r>
+        <w:rPr>
+          <w:rFonts w:ascii="Courier New" w:hAnsi="Courier New" w:cs="Courier New"/>
+          <w:color w:val="008000"/>
+          <w:sz w:val="20"/>
+          <w:szCs w:val="20"/>
+          <w:highlight w:val="white"/>
+        </w:rPr>
+        <w:t>numIterations</w:t>
+      </w:r>
+      <w:proofErr w:type="spellEnd"/>
+      <w:r>
+        <w:rPr>
+          <w:rFonts w:ascii="Courier New" w:hAnsi="Courier New" w:cs="Courier New"/>
+          <w:color w:val="008000"/>
+          <w:sz w:val="20"/>
+          <w:szCs w:val="20"/>
+          <w:highlight w:val="white"/>
+        </w:rPr>
+        <w:t>, numb of iterations it took to find the root</w:t>
+      </w:r>
+    </w:p>
+    <w:p>
+      <w:pPr>
+        <w:autoSpaceDE w:val="0"/>
+        <w:autoSpaceDN w:val="0"/>
+        <w:adjustRightInd w:val="0"/>
+        <w:spacing w:after="0" w:line="240" w:lineRule="auto"/>
+        <w:rPr>
+          <w:rFonts w:ascii="Courier New" w:hAnsi="Courier New" w:cs="Courier New"/>
+          <w:color w:val="000000"/>
+          <w:sz w:val="20"/>
+          <w:szCs w:val="20"/>
+          <w:highlight w:val="white"/>
+        </w:rPr>
+      </w:pPr>
+    </w:p>
+    <w:p>
+      <w:pPr>
+        <w:autoSpaceDE w:val="0"/>
+        <w:autoSpaceDN w:val="0"/>
+        <w:adjustRightInd w:val="0"/>
+        <w:spacing w:after="0" w:line="240" w:lineRule="auto"/>
+        <w:rPr>
+          <w:rFonts w:ascii="Courier New" w:hAnsi="Courier New" w:cs="Courier New"/>
+          <w:color w:val="000000"/>
+          <w:sz w:val="20"/>
+          <w:szCs w:val="20"/>
+          <w:highlight w:val="white"/>
+        </w:rPr>
+      </w:pPr>
+      <w:r>
+        <w:rPr>
+          <w:rFonts w:ascii="Courier New" w:hAnsi="Courier New" w:cs="Courier New"/>
+          <w:color w:val="008000"/>
+          <w:sz w:val="20"/>
+          <w:szCs w:val="20"/>
+          <w:highlight w:val="white"/>
+        </w:rPr>
+        <w:t xml:space="preserve">%Set </w:t>
+      </w:r>
+      <w:proofErr w:type="spellStart"/>
+      <w:r>
+        <w:rPr>
+          <w:rFonts w:ascii="Courier New" w:hAnsi="Courier New" w:cs="Courier New"/>
+          <w:color w:val="008000"/>
+          <w:sz w:val="20"/>
+          <w:szCs w:val="20"/>
+          <w:highlight w:val="white"/>
+        </w:rPr>
+        <w:t>intial</w:t>
+      </w:r>
+      <w:proofErr w:type="spellEnd"/>
+      <w:r>
+        <w:rPr>
+          <w:rFonts w:ascii="Courier New" w:hAnsi="Courier New" w:cs="Courier New"/>
+          <w:color w:val="008000"/>
+          <w:sz w:val="20"/>
+          <w:szCs w:val="20"/>
+          <w:highlight w:val="white"/>
+        </w:rPr>
+        <w:t xml:space="preserve"> values at the start</w:t>
+      </w:r>
+    </w:p>
+    <w:p>
+      <w:pPr>
+        <w:autoSpaceDE w:val="0"/>
+        <w:autoSpaceDN w:val="0"/>
+        <w:adjustRightInd w:val="0"/>
+        <w:spacing w:after="0" w:line="240" w:lineRule="auto"/>
+        <w:rPr>
+          <w:rFonts w:ascii="Courier New" w:hAnsi="Courier New" w:cs="Courier New"/>
+          <w:color w:val="000000"/>
+          <w:sz w:val="20"/>
+          <w:szCs w:val="20"/>
+          <w:highlight w:val="white"/>
+        </w:rPr>
+      </w:pPr>
+      <w:proofErr w:type="spellStart"/>
+      <w:r>
+        <w:rPr>
+          <w:rFonts w:ascii="Courier New" w:hAnsi="Courier New" w:cs="Courier New"/>
+          <w:color w:val="000000"/>
+          <w:sz w:val="20"/>
+          <w:szCs w:val="20"/>
+          <w:highlight w:val="white"/>
+        </w:rPr>
+        <w:t>numIterations</w:t>
+      </w:r>
+      <w:proofErr w:type="spellEnd"/>
+      <w:r>
+        <w:rPr>
+          <w:rFonts w:ascii="Courier New" w:hAnsi="Courier New" w:cs="Courier New"/>
+          <w:color w:val="000000"/>
+          <w:sz w:val="20"/>
+          <w:szCs w:val="20"/>
+          <w:highlight w:val="white"/>
+        </w:rPr>
+        <w:t xml:space="preserve"> </w:t>
+      </w:r>
+      <w:r>
+        <w:rPr>
+          <w:rFonts w:ascii="Courier New" w:hAnsi="Courier New" w:cs="Courier New"/>
+          <w:b/>
+          <w:bCs/>
+          <w:color w:val="000080"/>
+          <w:sz w:val="20"/>
+          <w:szCs w:val="20"/>
+          <w:highlight w:val="white"/>
+        </w:rPr>
+        <w:t>=</w:t>
+      </w:r>
+      <w:r>
+        <w:rPr>
+          <w:rFonts w:ascii="Courier New" w:hAnsi="Courier New" w:cs="Courier New"/>
+          <w:color w:val="000000"/>
+          <w:sz w:val="20"/>
+          <w:szCs w:val="20"/>
+          <w:highlight w:val="white"/>
+        </w:rPr>
+        <w:t xml:space="preserve"> </w:t>
+      </w:r>
+      <w:r>
+        <w:rPr>
+          <w:rFonts w:ascii="Courier New" w:hAnsi="Courier New" w:cs="Courier New"/>
+          <w:color w:val="FF8000"/>
+          <w:sz w:val="20"/>
+          <w:szCs w:val="20"/>
+          <w:highlight w:val="white"/>
+        </w:rPr>
+        <w:t>0</w:t>
+      </w:r>
+      <w:r>
+        <w:rPr>
+          <w:rFonts w:ascii="Courier New" w:hAnsi="Courier New" w:cs="Courier New"/>
+          <w:b/>
+          <w:bCs/>
+          <w:color w:val="000080"/>
+          <w:sz w:val="20"/>
+          <w:szCs w:val="20"/>
+          <w:highlight w:val="white"/>
+        </w:rPr>
+        <w:t>;</w:t>
+      </w:r>
+    </w:p>
+    <w:p>
+      <w:pPr>
+        <w:autoSpaceDE w:val="0"/>
+        <w:autoSpaceDN w:val="0"/>
+        <w:adjustRightInd w:val="0"/>
+        <w:spacing w:after="0" w:line="240" w:lineRule="auto"/>
+        <w:rPr>
+          <w:rFonts w:ascii="Courier New" w:hAnsi="Courier New" w:cs="Courier New"/>
+          <w:color w:val="000000"/>
+          <w:sz w:val="20"/>
+          <w:szCs w:val="20"/>
+          <w:highlight w:val="white"/>
+        </w:rPr>
+      </w:pPr>
+      <w:r>
+        <w:rPr>
+          <w:rFonts w:ascii="Courier New" w:hAnsi="Courier New" w:cs="Courier New"/>
+          <w:color w:val="000000"/>
+          <w:sz w:val="20"/>
+          <w:szCs w:val="20"/>
+          <w:highlight w:val="white"/>
+        </w:rPr>
+        <w:t xml:space="preserve">root </w:t>
+      </w:r>
+      <w:r>
+        <w:rPr>
+          <w:rFonts w:ascii="Courier New" w:hAnsi="Courier New" w:cs="Courier New"/>
+          <w:b/>
+          <w:bCs/>
+          <w:color w:val="000080"/>
+          <w:sz w:val="20"/>
+          <w:szCs w:val="20"/>
+          <w:highlight w:val="white"/>
+        </w:rPr>
+        <w:t>=</w:t>
+      </w:r>
+      <w:r>
+        <w:rPr>
+          <w:rFonts w:ascii="Courier New" w:hAnsi="Courier New" w:cs="Courier New"/>
+          <w:color w:val="000000"/>
+          <w:sz w:val="20"/>
+          <w:szCs w:val="20"/>
+          <w:highlight w:val="white"/>
+        </w:rPr>
+        <w:t xml:space="preserve"> </w:t>
+      </w:r>
+      <w:proofErr w:type="spellStart"/>
+      <w:r>
+        <w:rPr>
+          <w:rFonts w:ascii="Courier New" w:hAnsi="Courier New" w:cs="Courier New"/>
+          <w:color w:val="000000"/>
+          <w:sz w:val="20"/>
+          <w:szCs w:val="20"/>
+          <w:highlight w:val="white"/>
+        </w:rPr>
+        <w:t>intGuess</w:t>
+      </w:r>
+      <w:proofErr w:type="spellEnd"/>
+      <w:r>
+        <w:rPr>
+          <w:rFonts w:ascii="Courier New" w:hAnsi="Courier New" w:cs="Courier New"/>
+          <w:b/>
+          <w:bCs/>
+          <w:color w:val="000080"/>
+          <w:sz w:val="20"/>
+          <w:szCs w:val="20"/>
+          <w:highlight w:val="white"/>
+        </w:rPr>
+        <w:t>;</w:t>
+      </w:r>
+    </w:p>
+    <w:p>
+      <w:pPr>
+        <w:autoSpaceDE w:val="0"/>
+        <w:autoSpaceDN w:val="0"/>
+        <w:adjustRightInd w:val="0"/>
+        <w:spacing w:after="0" w:line="240" w:lineRule="auto"/>
+        <w:rPr>
+          <w:rFonts w:ascii="Courier New" w:hAnsi="Courier New" w:cs="Courier New"/>
+          <w:color w:val="000000"/>
+          <w:sz w:val="20"/>
+          <w:szCs w:val="20"/>
+          <w:highlight w:val="white"/>
+        </w:rPr>
+      </w:pPr>
+    </w:p>
+    <w:p>
+      <w:pPr>
+        <w:autoSpaceDE w:val="0"/>
+        <w:autoSpaceDN w:val="0"/>
+        <w:adjustRightInd w:val="0"/>
+        <w:spacing w:after="0" w:line="240" w:lineRule="auto"/>
+        <w:rPr>
+          <w:rFonts w:ascii="Courier New" w:hAnsi="Courier New" w:cs="Courier New"/>
+          <w:color w:val="000000"/>
+          <w:sz w:val="20"/>
+          <w:szCs w:val="20"/>
+          <w:highlight w:val="white"/>
+        </w:rPr>
+      </w:pPr>
+      <w:r>
+        <w:rPr>
+          <w:rFonts w:ascii="Courier New" w:hAnsi="Courier New" w:cs="Courier New"/>
+          <w:color w:val="008000"/>
+          <w:sz w:val="20"/>
+          <w:szCs w:val="20"/>
+          <w:highlight w:val="white"/>
+        </w:rPr>
+        <w:t xml:space="preserve">%Loop until </w:t>
+      </w:r>
+      <w:proofErr w:type="spellStart"/>
+      <w:r>
+        <w:rPr>
+          <w:rFonts w:ascii="Courier New" w:hAnsi="Courier New" w:cs="Courier New"/>
+          <w:color w:val="008000"/>
+          <w:sz w:val="20"/>
+          <w:szCs w:val="20"/>
+          <w:highlight w:val="white"/>
+        </w:rPr>
+        <w:t>maxNumIterations</w:t>
+      </w:r>
+      <w:proofErr w:type="spellEnd"/>
+      <w:r>
+        <w:rPr>
+          <w:rFonts w:ascii="Courier New" w:hAnsi="Courier New" w:cs="Courier New"/>
+          <w:color w:val="008000"/>
+          <w:sz w:val="20"/>
+          <w:szCs w:val="20"/>
+          <w:highlight w:val="white"/>
+        </w:rPr>
+        <w:t xml:space="preserve"> reached</w:t>
+      </w:r>
+    </w:p>
+    <w:p>
+      <w:pPr>
+        <w:autoSpaceDE w:val="0"/>
+        <w:autoSpaceDN w:val="0"/>
+        <w:adjustRightInd w:val="0"/>
+        <w:spacing w:after="0" w:line="240" w:lineRule="auto"/>
+        <w:rPr>
+          <w:rFonts w:ascii="Courier New" w:hAnsi="Courier New" w:cs="Courier New"/>
+          <w:color w:val="000000"/>
+          <w:sz w:val="20"/>
+          <w:szCs w:val="20"/>
+          <w:highlight w:val="white"/>
+        </w:rPr>
+      </w:pPr>
+      <w:proofErr w:type="gramStart"/>
+      <w:r>
+        <w:rPr>
+          <w:rFonts w:ascii="Courier New" w:hAnsi="Courier New" w:cs="Courier New"/>
+          <w:b/>
+          <w:bCs/>
+          <w:color w:val="0000FF"/>
+          <w:sz w:val="20"/>
+          <w:szCs w:val="20"/>
+          <w:highlight w:val="white"/>
+        </w:rPr>
+        <w:t>while</w:t>
+      </w:r>
+      <w:r>
+        <w:rPr>
+          <w:rFonts w:ascii="Courier New" w:hAnsi="Courier New" w:cs="Courier New"/>
+          <w:b/>
+          <w:bCs/>
+          <w:color w:val="000080"/>
+          <w:sz w:val="20"/>
+          <w:szCs w:val="20"/>
+          <w:highlight w:val="white"/>
+        </w:rPr>
+        <w:t>(</w:t>
+      </w:r>
+      <w:proofErr w:type="spellStart"/>
+      <w:proofErr w:type="gramEnd"/>
+      <w:r>
+        <w:rPr>
+          <w:rFonts w:ascii="Courier New" w:hAnsi="Courier New" w:cs="Courier New"/>
+          <w:color w:val="000000"/>
+          <w:sz w:val="20"/>
+          <w:szCs w:val="20"/>
+          <w:highlight w:val="white"/>
+        </w:rPr>
+        <w:t>numIterations</w:t>
+      </w:r>
+      <w:proofErr w:type="spellEnd"/>
+      <w:r>
+        <w:rPr>
+          <w:rFonts w:ascii="Courier New" w:hAnsi="Courier New" w:cs="Courier New"/>
+          <w:color w:val="000000"/>
+          <w:sz w:val="20"/>
+          <w:szCs w:val="20"/>
+          <w:highlight w:val="white"/>
+        </w:rPr>
+        <w:t xml:space="preserve"> </w:t>
+      </w:r>
+      <w:r>
+        <w:rPr>
+          <w:rFonts w:ascii="Courier New" w:hAnsi="Courier New" w:cs="Courier New"/>
+          <w:b/>
+          <w:bCs/>
+          <w:color w:val="000080"/>
+          <w:sz w:val="20"/>
+          <w:szCs w:val="20"/>
+          <w:highlight w:val="white"/>
+        </w:rPr>
+        <w:t>&lt;=</w:t>
+      </w:r>
+      <w:r>
+        <w:rPr>
+          <w:rFonts w:ascii="Courier New" w:hAnsi="Courier New" w:cs="Courier New"/>
+          <w:color w:val="000000"/>
+          <w:sz w:val="20"/>
+          <w:szCs w:val="20"/>
+          <w:highlight w:val="white"/>
+        </w:rPr>
+        <w:t xml:space="preserve"> </w:t>
+      </w:r>
+      <w:proofErr w:type="spellStart"/>
+      <w:r>
+        <w:rPr>
+          <w:rFonts w:ascii="Courier New" w:hAnsi="Courier New" w:cs="Courier New"/>
+          <w:color w:val="000000"/>
+          <w:sz w:val="20"/>
+          <w:szCs w:val="20"/>
+          <w:highlight w:val="white"/>
+        </w:rPr>
+        <w:t>maxNumIterations</w:t>
+      </w:r>
+      <w:proofErr w:type="spellEnd"/>
+      <w:r>
+        <w:rPr>
+          <w:rFonts w:ascii="Courier New" w:hAnsi="Courier New" w:cs="Courier New"/>
+          <w:b/>
+          <w:bCs/>
+          <w:color w:val="000080"/>
+          <w:sz w:val="20"/>
+          <w:szCs w:val="20"/>
+          <w:highlight w:val="white"/>
+        </w:rPr>
+        <w:t>)</w:t>
+      </w:r>
+    </w:p>
+    <w:p>
+      <w:pPr>
+        <w:autoSpaceDE w:val="0"/>
+        <w:autoSpaceDN w:val="0"/>
+        <w:adjustRightInd w:val="0"/>
+        <w:spacing w:after="0" w:line="240" w:lineRule="auto"/>
+        <w:rPr>
+          <w:rFonts w:ascii="Courier New" w:hAnsi="Courier New" w:cs="Courier New"/>
+          <w:color w:val="000000"/>
+          <w:sz w:val="20"/>
+          <w:szCs w:val="20"/>
+          <w:highlight w:val="white"/>
+        </w:rPr>
+      </w:pPr>
+      <w:r>
+        <w:rPr>
+          <w:rFonts w:ascii="Courier New" w:hAnsi="Courier New" w:cs="Courier New"/>
+          <w:color w:val="000000"/>
+          <w:sz w:val="20"/>
+          <w:szCs w:val="20"/>
+          <w:highlight w:val="white"/>
+        </w:rPr>
+        <w:t xml:space="preserve">    </w:t>
+      </w:r>
+      <w:r>
+        <w:rPr>
+          <w:rFonts w:ascii="Courier New" w:hAnsi="Courier New" w:cs="Courier New"/>
+          <w:color w:val="008000"/>
+          <w:sz w:val="20"/>
+          <w:szCs w:val="20"/>
+          <w:highlight w:val="white"/>
+        </w:rPr>
+        <w:t>%Result of plugging in the root</w:t>
+      </w:r>
+    </w:p>
+    <w:p>
+      <w:pPr>
+        <w:autoSpaceDE w:val="0"/>
+        <w:autoSpaceDN w:val="0"/>
+        <w:adjustRightInd w:val="0"/>
+        <w:spacing w:after="0" w:line="240" w:lineRule="auto"/>
+        <w:rPr>
+          <w:rFonts w:ascii="Courier New" w:hAnsi="Courier New" w:cs="Courier New"/>
+          <w:color w:val="000000"/>
+          <w:sz w:val="20"/>
+          <w:szCs w:val="20"/>
+          <w:highlight w:val="white"/>
+        </w:rPr>
+      </w:pPr>
+      <w:r>
+        <w:rPr>
+          <w:rFonts w:ascii="Courier New" w:hAnsi="Courier New" w:cs="Courier New"/>
+          <w:color w:val="000000"/>
+          <w:sz w:val="20"/>
+          <w:szCs w:val="20"/>
+          <w:highlight w:val="white"/>
+        </w:rPr>
+        <w:t xml:space="preserve">    y </w:t>
+      </w:r>
+      <w:r>
+        <w:rPr>
+          <w:rFonts w:ascii="Courier New" w:hAnsi="Courier New" w:cs="Courier New"/>
+          <w:b/>
+          <w:bCs/>
+          <w:color w:val="000080"/>
+          <w:sz w:val="20"/>
+          <w:szCs w:val="20"/>
+          <w:highlight w:val="white"/>
+        </w:rPr>
+        <w:t>=</w:t>
+      </w:r>
+      <w:r>
+        <w:rPr>
+          <w:rFonts w:ascii="Courier New" w:hAnsi="Courier New" w:cs="Courier New"/>
+          <w:color w:val="000000"/>
+          <w:sz w:val="20"/>
+          <w:szCs w:val="20"/>
+          <w:highlight w:val="white"/>
+        </w:rPr>
+        <w:t xml:space="preserve"> </w:t>
+      </w:r>
+      <w:proofErr w:type="spellStart"/>
+      <w:r>
+        <w:rPr>
+          <w:rFonts w:ascii="Courier New" w:hAnsi="Courier New" w:cs="Courier New"/>
+          <w:color w:val="000000"/>
+          <w:sz w:val="20"/>
+          <w:szCs w:val="20"/>
+          <w:highlight w:val="white"/>
+        </w:rPr>
+        <w:t>func</w:t>
+      </w:r>
+      <w:proofErr w:type="spellEnd"/>
+      <w:r>
+        <w:rPr>
+          <w:rFonts w:ascii="Courier New" w:hAnsi="Courier New" w:cs="Courier New"/>
+          <w:b/>
+          <w:bCs/>
+          <w:color w:val="000080"/>
+          <w:sz w:val="20"/>
+          <w:szCs w:val="20"/>
+          <w:highlight w:val="white"/>
+        </w:rPr>
+        <w:t>(</w:t>
+      </w:r>
+      <w:r>
+        <w:rPr>
+          <w:rFonts w:ascii="Courier New" w:hAnsi="Courier New" w:cs="Courier New"/>
+          <w:color w:val="000000"/>
+          <w:sz w:val="20"/>
+          <w:szCs w:val="20"/>
+          <w:highlight w:val="white"/>
+        </w:rPr>
+        <w:t>root</w:t>
+      </w:r>
+      <w:r>
+        <w:rPr>
+          <w:rFonts w:ascii="Courier New" w:hAnsi="Courier New" w:cs="Courier New"/>
+          <w:b/>
+          <w:bCs/>
+          <w:color w:val="000080"/>
+          <w:sz w:val="20"/>
+          <w:szCs w:val="20"/>
+          <w:highlight w:val="white"/>
+        </w:rPr>
+        <w:t>);</w:t>
+      </w:r>
+    </w:p>
+    <w:p>
+      <w:pPr>
+        <w:autoSpaceDE w:val="0"/>
+        <w:autoSpaceDN w:val="0"/>
+        <w:adjustRightInd w:val="0"/>
+        <w:spacing w:after="0" w:line="240" w:lineRule="auto"/>
+        <w:rPr>
+          <w:rFonts w:ascii="Courier New" w:hAnsi="Courier New" w:cs="Courier New"/>
+          <w:color w:val="000000"/>
+          <w:sz w:val="20"/>
+          <w:szCs w:val="20"/>
+          <w:highlight w:val="white"/>
+        </w:rPr>
+      </w:pPr>
+      <w:r>
+        <w:rPr>
+          <w:rFonts w:ascii="Courier New" w:hAnsi="Courier New" w:cs="Courier New"/>
+          <w:color w:val="000000"/>
+          <w:sz w:val="20"/>
+          <w:szCs w:val="20"/>
+          <w:highlight w:val="white"/>
+        </w:rPr>
+        <w:t xml:space="preserve">    </w:t>
+      </w:r>
+      <w:r>
+        <w:rPr>
+          <w:rFonts w:ascii="Courier New" w:hAnsi="Courier New" w:cs="Courier New"/>
+          <w:color w:val="008000"/>
+          <w:sz w:val="20"/>
+          <w:szCs w:val="20"/>
+          <w:highlight w:val="white"/>
+        </w:rPr>
+        <w:t>%Derivative at the point</w:t>
+      </w:r>
+    </w:p>
+    <w:p>
+      <w:pPr>
+        <w:autoSpaceDE w:val="0"/>
+        <w:autoSpaceDN w:val="0"/>
+        <w:adjustRightInd w:val="0"/>
+        <w:spacing w:after="0" w:line="240" w:lineRule="auto"/>
+        <w:rPr>
+          <w:rFonts w:ascii="Courier New" w:hAnsi="Courier New" w:cs="Courier New"/>
+          <w:color w:val="000000"/>
+          <w:sz w:val="20"/>
+          <w:szCs w:val="20"/>
+          <w:highlight w:val="white"/>
+        </w:rPr>
+      </w:pPr>
+      <w:r>
+        <w:rPr>
+          <w:rFonts w:ascii="Courier New" w:hAnsi="Courier New" w:cs="Courier New"/>
+          <w:color w:val="000000"/>
+          <w:sz w:val="20"/>
+          <w:szCs w:val="20"/>
+          <w:highlight w:val="white"/>
+        </w:rPr>
+        <w:t xml:space="preserve">    </w:t>
+      </w:r>
+      <w:proofErr w:type="spellStart"/>
+      <w:r>
+        <w:rPr>
+          <w:rFonts w:ascii="Courier New" w:hAnsi="Courier New" w:cs="Courier New"/>
+          <w:color w:val="000000"/>
+          <w:sz w:val="20"/>
+          <w:szCs w:val="20"/>
+          <w:highlight w:val="white"/>
+        </w:rPr>
+        <w:t>yPrime</w:t>
+      </w:r>
+      <w:proofErr w:type="spellEnd"/>
+      <w:r>
+        <w:rPr>
+          <w:rFonts w:ascii="Courier New" w:hAnsi="Courier New" w:cs="Courier New"/>
+          <w:color w:val="000000"/>
+          <w:sz w:val="20"/>
+          <w:szCs w:val="20"/>
+          <w:highlight w:val="white"/>
+        </w:rPr>
+        <w:t xml:space="preserve"> </w:t>
+      </w:r>
+      <w:r>
+        <w:rPr>
+          <w:rFonts w:ascii="Courier New" w:hAnsi="Courier New" w:cs="Courier New"/>
+          <w:b/>
+          <w:bCs/>
+          <w:color w:val="000080"/>
+          <w:sz w:val="20"/>
+          <w:szCs w:val="20"/>
+          <w:highlight w:val="white"/>
+        </w:rPr>
+        <w:t>=</w:t>
+      </w:r>
+      <w:r>
+        <w:rPr>
+          <w:rFonts w:ascii="Courier New" w:hAnsi="Courier New" w:cs="Courier New"/>
+          <w:color w:val="000000"/>
+          <w:sz w:val="20"/>
+          <w:szCs w:val="20"/>
+          <w:highlight w:val="white"/>
+        </w:rPr>
+        <w:t xml:space="preserve"> </w:t>
+      </w:r>
+      <w:proofErr w:type="spellStart"/>
+      <w:r>
+        <w:rPr>
+          <w:rFonts w:ascii="Courier New" w:hAnsi="Courier New" w:cs="Courier New"/>
+          <w:color w:val="000000"/>
+          <w:sz w:val="20"/>
+          <w:szCs w:val="20"/>
+          <w:highlight w:val="white"/>
+        </w:rPr>
+        <w:t>derivFunc</w:t>
+      </w:r>
+      <w:proofErr w:type="spellEnd"/>
+      <w:r>
+        <w:rPr>
+          <w:rFonts w:ascii="Courier New" w:hAnsi="Courier New" w:cs="Courier New"/>
+          <w:b/>
+          <w:bCs/>
+          <w:color w:val="000080"/>
+          <w:sz w:val="20"/>
+          <w:szCs w:val="20"/>
+          <w:highlight w:val="white"/>
+        </w:rPr>
+        <w:t>(</w:t>
+      </w:r>
+      <w:r>
+        <w:rPr>
+          <w:rFonts w:ascii="Courier New" w:hAnsi="Courier New" w:cs="Courier New"/>
+          <w:color w:val="000000"/>
+          <w:sz w:val="20"/>
+          <w:szCs w:val="20"/>
+          <w:highlight w:val="white"/>
+        </w:rPr>
+        <w:t>root</w:t>
+      </w:r>
+      <w:r>
+        <w:rPr>
+          <w:rFonts w:ascii="Courier New" w:hAnsi="Courier New" w:cs="Courier New"/>
+          <w:b/>
+          <w:bCs/>
+          <w:color w:val="000080"/>
+          <w:sz w:val="20"/>
+          <w:szCs w:val="20"/>
+          <w:highlight w:val="white"/>
+        </w:rPr>
+        <w:t>);</w:t>
+      </w:r>
+    </w:p>
+    <w:p>
+      <w:pPr>
+        <w:autoSpaceDE w:val="0"/>
+        <w:autoSpaceDN w:val="0"/>
+        <w:adjustRightInd w:val="0"/>
+        <w:spacing w:after="0" w:line="240" w:lineRule="auto"/>
+        <w:rPr>
+          <w:rFonts w:ascii="Courier New" w:hAnsi="Courier New" w:cs="Courier New"/>
+          <w:color w:val="000000"/>
+          <w:sz w:val="20"/>
+          <w:szCs w:val="20"/>
+          <w:highlight w:val="white"/>
+        </w:rPr>
+      </w:pPr>
+      <w:r>
+        <w:rPr>
+          <w:rFonts w:ascii="Courier New" w:hAnsi="Courier New" w:cs="Courier New"/>
+          <w:color w:val="000000"/>
+          <w:sz w:val="20"/>
+          <w:szCs w:val="20"/>
+          <w:highlight w:val="white"/>
+        </w:rPr>
+        <w:t xml:space="preserve">    </w:t>
+      </w:r>
+      <w:r>
+        <w:rPr>
+          <w:rFonts w:ascii="Courier New" w:hAnsi="Courier New" w:cs="Courier New"/>
+          <w:color w:val="008000"/>
+          <w:sz w:val="20"/>
+          <w:szCs w:val="20"/>
+          <w:highlight w:val="white"/>
+        </w:rPr>
+        <w:t>%Calculate where root would be on a straight line</w:t>
+      </w:r>
+    </w:p>
+    <w:p>
+      <w:pPr>
+        <w:autoSpaceDE w:val="0"/>
+        <w:autoSpaceDN w:val="0"/>
+        <w:adjustRightInd w:val="0"/>
+        <w:spacing w:after="0" w:line="240" w:lineRule="auto"/>
+        <w:rPr>
+          <w:rFonts w:ascii="Courier New" w:hAnsi="Courier New" w:cs="Courier New"/>
+          <w:color w:val="000000"/>
+          <w:sz w:val="20"/>
+          <w:szCs w:val="20"/>
+          <w:highlight w:val="white"/>
+        </w:rPr>
+      </w:pPr>
+      <w:r>
+        <w:rPr>
+          <w:rFonts w:ascii="Courier New" w:hAnsi="Courier New" w:cs="Courier New"/>
+          <w:color w:val="000000"/>
+          <w:sz w:val="20"/>
+          <w:szCs w:val="20"/>
+          <w:highlight w:val="white"/>
+        </w:rPr>
+        <w:t xml:space="preserve">    x </w:t>
+      </w:r>
+      <w:r>
+        <w:rPr>
+          <w:rFonts w:ascii="Courier New" w:hAnsi="Courier New" w:cs="Courier New"/>
+          <w:b/>
+          <w:bCs/>
+          <w:color w:val="000080"/>
+          <w:sz w:val="20"/>
+          <w:szCs w:val="20"/>
+          <w:highlight w:val="white"/>
+        </w:rPr>
+        <w:t>=</w:t>
+      </w:r>
+      <w:r>
+        <w:rPr>
+          <w:rFonts w:ascii="Courier New" w:hAnsi="Courier New" w:cs="Courier New"/>
+          <w:color w:val="000000"/>
+          <w:sz w:val="20"/>
+          <w:szCs w:val="20"/>
+          <w:highlight w:val="white"/>
+        </w:rPr>
+        <w:t xml:space="preserve"> root </w:t>
+      </w:r>
+      <w:r>
+        <w:rPr>
+          <w:rFonts w:ascii="Courier New" w:hAnsi="Courier New" w:cs="Courier New"/>
+          <w:b/>
+          <w:bCs/>
+          <w:color w:val="000080"/>
+          <w:sz w:val="20"/>
+          <w:szCs w:val="20"/>
+          <w:highlight w:val="white"/>
+        </w:rPr>
+        <w:t>-</w:t>
+      </w:r>
+      <w:r>
+        <w:rPr>
+          <w:rFonts w:ascii="Courier New" w:hAnsi="Courier New" w:cs="Courier New"/>
+          <w:color w:val="000000"/>
+          <w:sz w:val="20"/>
+          <w:szCs w:val="20"/>
+          <w:highlight w:val="white"/>
+        </w:rPr>
+        <w:t xml:space="preserve"> </w:t>
+      </w:r>
+      <w:r>
+        <w:rPr>
+          <w:rFonts w:ascii="Courier New" w:hAnsi="Courier New" w:cs="Courier New"/>
+          <w:b/>
+          <w:bCs/>
+          <w:color w:val="000080"/>
+          <w:sz w:val="20"/>
+          <w:szCs w:val="20"/>
+          <w:highlight w:val="white"/>
+        </w:rPr>
+        <w:t>(</w:t>
+      </w:r>
+      <w:r>
+        <w:rPr>
+          <w:rFonts w:ascii="Courier New" w:hAnsi="Courier New" w:cs="Courier New"/>
+          <w:color w:val="000000"/>
+          <w:sz w:val="20"/>
+          <w:szCs w:val="20"/>
+          <w:highlight w:val="white"/>
+        </w:rPr>
+        <w:t xml:space="preserve">y </w:t>
+      </w:r>
+      <w:r>
+        <w:rPr>
+          <w:rFonts w:ascii="Courier New" w:hAnsi="Courier New" w:cs="Courier New"/>
+          <w:b/>
+          <w:bCs/>
+          <w:color w:val="000080"/>
+          <w:sz w:val="20"/>
+          <w:szCs w:val="20"/>
+          <w:highlight w:val="white"/>
+        </w:rPr>
+        <w:t>/</w:t>
+      </w:r>
+      <w:r>
+        <w:rPr>
+          <w:rFonts w:ascii="Courier New" w:hAnsi="Courier New" w:cs="Courier New"/>
+          <w:color w:val="000000"/>
+          <w:sz w:val="20"/>
+          <w:szCs w:val="20"/>
+          <w:highlight w:val="white"/>
+        </w:rPr>
+        <w:t xml:space="preserve"> </w:t>
+      </w:r>
+      <w:proofErr w:type="spellStart"/>
+      <w:r>
+        <w:rPr>
+          <w:rFonts w:ascii="Courier New" w:hAnsi="Courier New" w:cs="Courier New"/>
+          <w:color w:val="000000"/>
+          <w:sz w:val="20"/>
+          <w:szCs w:val="20"/>
+          <w:highlight w:val="white"/>
+        </w:rPr>
+        <w:t>yPrime</w:t>
+      </w:r>
+      <w:proofErr w:type="spellEnd"/>
+      <w:r>
+        <w:rPr>
+          <w:rFonts w:ascii="Courier New" w:hAnsi="Courier New" w:cs="Courier New"/>
+          <w:b/>
+          <w:bCs/>
+          <w:color w:val="000080"/>
+          <w:sz w:val="20"/>
+          <w:szCs w:val="20"/>
+          <w:highlight w:val="white"/>
+        </w:rPr>
+        <w:t>);</w:t>
+      </w:r>
+    </w:p>
+    <w:p>
+      <w:pPr>
+        <w:autoSpaceDE w:val="0"/>
+        <w:autoSpaceDN w:val="0"/>
+        <w:adjustRightInd w:val="0"/>
+        <w:spacing w:after="0" w:line="240" w:lineRule="auto"/>
+        <w:rPr>
+          <w:rFonts w:ascii="Courier New" w:hAnsi="Courier New" w:cs="Courier New"/>
+          <w:color w:val="000000"/>
+          <w:sz w:val="20"/>
+          <w:szCs w:val="20"/>
+          <w:highlight w:val="white"/>
+        </w:rPr>
+      </w:pPr>
+      <w:r>
+        <w:rPr>
+          <w:rFonts w:ascii="Courier New" w:hAnsi="Courier New" w:cs="Courier New"/>
+          <w:color w:val="000000"/>
+          <w:sz w:val="20"/>
+          <w:szCs w:val="20"/>
+          <w:highlight w:val="white"/>
+        </w:rPr>
+        <w:t xml:space="preserve">    </w:t>
+      </w:r>
+    </w:p>
+    <w:p>
+      <w:pPr>
+        <w:autoSpaceDE w:val="0"/>
+        <w:autoSpaceDN w:val="0"/>
+        <w:adjustRightInd w:val="0"/>
+        <w:spacing w:after="0" w:line="240" w:lineRule="auto"/>
+        <w:rPr>
+          <w:rFonts w:ascii="Courier New" w:hAnsi="Courier New" w:cs="Courier New"/>
+          <w:color w:val="000000"/>
+          <w:sz w:val="20"/>
+          <w:szCs w:val="20"/>
+          <w:highlight w:val="white"/>
+        </w:rPr>
+      </w:pPr>
+      <w:r>
+        <w:rPr>
+          <w:rFonts w:ascii="Courier New" w:hAnsi="Courier New" w:cs="Courier New"/>
+          <w:color w:val="000000"/>
+          <w:sz w:val="20"/>
+          <w:szCs w:val="20"/>
+          <w:highlight w:val="white"/>
+        </w:rPr>
+        <w:t xml:space="preserve">    </w:t>
+      </w:r>
+      <w:r>
+        <w:rPr>
+          <w:rFonts w:ascii="Courier New" w:hAnsi="Courier New" w:cs="Courier New"/>
+          <w:color w:val="008000"/>
+          <w:sz w:val="20"/>
+          <w:szCs w:val="20"/>
+          <w:highlight w:val="white"/>
+        </w:rPr>
+        <w:t>%If it is close to same number calculate just before, assume root found</w:t>
+      </w:r>
+    </w:p>
+    <w:p>
+      <w:pPr>
+        <w:autoSpaceDE w:val="0"/>
+        <w:autoSpaceDN w:val="0"/>
+        <w:adjustRightInd w:val="0"/>
+        <w:spacing w:after="0" w:line="240" w:lineRule="auto"/>
+        <w:rPr>
+          <w:rFonts w:ascii="Courier New" w:hAnsi="Courier New" w:cs="Courier New"/>
+          <w:color w:val="000000"/>
+          <w:sz w:val="20"/>
+          <w:szCs w:val="20"/>
+          <w:highlight w:val="white"/>
+        </w:rPr>
+      </w:pPr>
+      <w:r>
+        <w:rPr>
+          <w:rFonts w:ascii="Courier New" w:hAnsi="Courier New" w:cs="Courier New"/>
+          <w:color w:val="000000"/>
+          <w:sz w:val="20"/>
+          <w:szCs w:val="20"/>
+          <w:highlight w:val="white"/>
+        </w:rPr>
+        <w:t xml:space="preserve">    </w:t>
+      </w:r>
+      <w:r>
+        <w:rPr>
+          <w:rFonts w:ascii="Courier New" w:hAnsi="Courier New" w:cs="Courier New"/>
+          <w:b/>
+          <w:bCs/>
+          <w:color w:val="0000FF"/>
+          <w:sz w:val="20"/>
+          <w:szCs w:val="20"/>
+          <w:highlight w:val="white"/>
+        </w:rPr>
+        <w:t>if</w:t>
+      </w:r>
+      <w:r>
+        <w:rPr>
+          <w:rFonts w:ascii="Courier New" w:hAnsi="Courier New" w:cs="Courier New"/>
+          <w:color w:val="000000"/>
+          <w:sz w:val="20"/>
+          <w:szCs w:val="20"/>
+          <w:highlight w:val="white"/>
+        </w:rPr>
+        <w:t xml:space="preserve"> </w:t>
+      </w:r>
+      <w:r>
+        <w:rPr>
+          <w:rFonts w:ascii="Courier New" w:hAnsi="Courier New" w:cs="Courier New"/>
+          <w:b/>
+          <w:bCs/>
+          <w:color w:val="000080"/>
+          <w:sz w:val="20"/>
+          <w:szCs w:val="20"/>
+          <w:highlight w:val="white"/>
+        </w:rPr>
+        <w:t>(</w:t>
+      </w:r>
+      <w:proofErr w:type="gramStart"/>
+      <w:r>
+        <w:rPr>
+          <w:rFonts w:ascii="Courier New" w:hAnsi="Courier New" w:cs="Courier New"/>
+          <w:color w:val="000000"/>
+          <w:sz w:val="20"/>
+          <w:szCs w:val="20"/>
+          <w:highlight w:val="white"/>
+        </w:rPr>
+        <w:t>abs</w:t>
+      </w:r>
+      <w:r>
+        <w:rPr>
+          <w:rFonts w:ascii="Courier New" w:hAnsi="Courier New" w:cs="Courier New"/>
+          <w:b/>
+          <w:bCs/>
+          <w:color w:val="000080"/>
+          <w:sz w:val="20"/>
+          <w:szCs w:val="20"/>
+          <w:highlight w:val="white"/>
+        </w:rPr>
+        <w:t>(</w:t>
+      </w:r>
+      <w:proofErr w:type="gramEnd"/>
+      <w:r>
+        <w:rPr>
+          <w:rFonts w:ascii="Courier New" w:hAnsi="Courier New" w:cs="Courier New"/>
+          <w:b/>
+          <w:bCs/>
+          <w:color w:val="000080"/>
+          <w:sz w:val="20"/>
+          <w:szCs w:val="20"/>
+          <w:highlight w:val="white"/>
+        </w:rPr>
+        <w:t>(</w:t>
+      </w:r>
+      <w:r>
+        <w:rPr>
+          <w:rFonts w:ascii="Courier New" w:hAnsi="Courier New" w:cs="Courier New"/>
+          <w:color w:val="000000"/>
+          <w:sz w:val="20"/>
+          <w:szCs w:val="20"/>
+          <w:highlight w:val="white"/>
+        </w:rPr>
+        <w:t xml:space="preserve">x </w:t>
+      </w:r>
+      <w:r>
+        <w:rPr>
+          <w:rFonts w:ascii="Courier New" w:hAnsi="Courier New" w:cs="Courier New"/>
+          <w:b/>
+          <w:bCs/>
+          <w:color w:val="000080"/>
+          <w:sz w:val="20"/>
+          <w:szCs w:val="20"/>
+          <w:highlight w:val="white"/>
+        </w:rPr>
+        <w:t>-</w:t>
+      </w:r>
+      <w:r>
+        <w:rPr>
+          <w:rFonts w:ascii="Courier New" w:hAnsi="Courier New" w:cs="Courier New"/>
+          <w:color w:val="000000"/>
+          <w:sz w:val="20"/>
+          <w:szCs w:val="20"/>
+          <w:highlight w:val="white"/>
+        </w:rPr>
+        <w:t xml:space="preserve"> root</w:t>
+      </w:r>
+      <w:r>
+        <w:rPr>
+          <w:rFonts w:ascii="Courier New" w:hAnsi="Courier New" w:cs="Courier New"/>
+          <w:b/>
+          <w:bCs/>
+          <w:color w:val="000080"/>
+          <w:sz w:val="20"/>
+          <w:szCs w:val="20"/>
+          <w:highlight w:val="white"/>
+        </w:rPr>
+        <w:t>)</w:t>
+      </w:r>
+      <w:r>
+        <w:rPr>
+          <w:rFonts w:ascii="Courier New" w:hAnsi="Courier New" w:cs="Courier New"/>
+          <w:color w:val="000000"/>
+          <w:sz w:val="20"/>
+          <w:szCs w:val="20"/>
+          <w:highlight w:val="white"/>
+        </w:rPr>
+        <w:t xml:space="preserve"> </w:t>
+      </w:r>
+      <w:r>
+        <w:rPr>
+          <w:rFonts w:ascii="Courier New" w:hAnsi="Courier New" w:cs="Courier New"/>
+          <w:b/>
+          <w:bCs/>
+          <w:color w:val="000080"/>
+          <w:sz w:val="20"/>
+          <w:szCs w:val="20"/>
+          <w:highlight w:val="white"/>
+        </w:rPr>
+        <w:t>/</w:t>
+      </w:r>
+      <w:r>
+        <w:rPr>
+          <w:rFonts w:ascii="Courier New" w:hAnsi="Courier New" w:cs="Courier New"/>
+          <w:color w:val="000000"/>
+          <w:sz w:val="20"/>
+          <w:szCs w:val="20"/>
+          <w:highlight w:val="white"/>
+        </w:rPr>
+        <w:t xml:space="preserve"> x</w:t>
+      </w:r>
+      <w:r>
+        <w:rPr>
+          <w:rFonts w:ascii="Courier New" w:hAnsi="Courier New" w:cs="Courier New"/>
+          <w:b/>
+          <w:bCs/>
+          <w:color w:val="000080"/>
+          <w:sz w:val="20"/>
+          <w:szCs w:val="20"/>
+          <w:highlight w:val="white"/>
+        </w:rPr>
+        <w:t>)</w:t>
+      </w:r>
+      <w:r>
+        <w:rPr>
+          <w:rFonts w:ascii="Courier New" w:hAnsi="Courier New" w:cs="Courier New"/>
+          <w:color w:val="000000"/>
+          <w:sz w:val="20"/>
+          <w:szCs w:val="20"/>
+          <w:highlight w:val="white"/>
+        </w:rPr>
+        <w:t xml:space="preserve"> </w:t>
+      </w:r>
+      <w:r>
+        <w:rPr>
+          <w:rFonts w:ascii="Courier New" w:hAnsi="Courier New" w:cs="Courier New"/>
+          <w:b/>
+          <w:bCs/>
+          <w:color w:val="000080"/>
+          <w:sz w:val="20"/>
+          <w:szCs w:val="20"/>
+          <w:highlight w:val="white"/>
+        </w:rPr>
+        <w:t>&lt;</w:t>
+      </w:r>
+      <w:r>
+        <w:rPr>
+          <w:rFonts w:ascii="Courier New" w:hAnsi="Courier New" w:cs="Courier New"/>
+          <w:color w:val="000000"/>
+          <w:sz w:val="20"/>
+          <w:szCs w:val="20"/>
+          <w:highlight w:val="white"/>
+        </w:rPr>
+        <w:t xml:space="preserve"> error</w:t>
+      </w:r>
+      <w:r>
+        <w:rPr>
+          <w:rFonts w:ascii="Courier New" w:hAnsi="Courier New" w:cs="Courier New"/>
+          <w:b/>
+          <w:bCs/>
+          <w:color w:val="000080"/>
+          <w:sz w:val="20"/>
+          <w:szCs w:val="20"/>
+          <w:highlight w:val="white"/>
+        </w:rPr>
+        <w:t>)</w:t>
+      </w:r>
+    </w:p>
+    <w:p>
+      <w:pPr>
+        <w:autoSpaceDE w:val="0"/>
+        <w:autoSpaceDN w:val="0"/>
+        <w:adjustRightInd w:val="0"/>
+        <w:spacing w:after="0" w:line="240" w:lineRule="auto"/>
+        <w:rPr>
+          <w:rFonts w:ascii="Courier New" w:hAnsi="Courier New" w:cs="Courier New"/>
+          <w:color w:val="000000"/>
+          <w:sz w:val="20"/>
+          <w:szCs w:val="20"/>
+          <w:highlight w:val="white"/>
+        </w:rPr>
+      </w:pPr>
+      <w:r>
+        <w:rPr>
+          <w:rFonts w:ascii="Courier New" w:hAnsi="Courier New" w:cs="Courier New"/>
+          <w:color w:val="000000"/>
+          <w:sz w:val="20"/>
+          <w:szCs w:val="20"/>
+          <w:highlight w:val="white"/>
+        </w:rPr>
+        <w:t xml:space="preserve">        root </w:t>
+      </w:r>
+      <w:r>
+        <w:rPr>
+          <w:rFonts w:ascii="Courier New" w:hAnsi="Courier New" w:cs="Courier New"/>
+          <w:b/>
+          <w:bCs/>
+          <w:color w:val="000080"/>
+          <w:sz w:val="20"/>
+          <w:szCs w:val="20"/>
+          <w:highlight w:val="white"/>
+        </w:rPr>
+        <w:t>=</w:t>
+      </w:r>
+      <w:r>
+        <w:rPr>
+          <w:rFonts w:ascii="Courier New" w:hAnsi="Courier New" w:cs="Courier New"/>
+          <w:color w:val="000000"/>
+          <w:sz w:val="20"/>
+          <w:szCs w:val="20"/>
+          <w:highlight w:val="white"/>
+        </w:rPr>
+        <w:t xml:space="preserve"> x</w:t>
+      </w:r>
+      <w:r>
+        <w:rPr>
+          <w:rFonts w:ascii="Courier New" w:hAnsi="Courier New" w:cs="Courier New"/>
+          <w:b/>
+          <w:bCs/>
+          <w:color w:val="000080"/>
+          <w:sz w:val="20"/>
+          <w:szCs w:val="20"/>
+          <w:highlight w:val="white"/>
+        </w:rPr>
+        <w:t>;</w:t>
+      </w:r>
+    </w:p>
+    <w:p>
+      <w:pPr>
+        <w:autoSpaceDE w:val="0"/>
+        <w:autoSpaceDN w:val="0"/>
+        <w:adjustRightInd w:val="0"/>
+        <w:spacing w:after="0" w:line="240" w:lineRule="auto"/>
+        <w:rPr>
+          <w:rFonts w:ascii="Courier New" w:hAnsi="Courier New" w:cs="Courier New"/>
+          <w:color w:val="000000"/>
+          <w:sz w:val="20"/>
+          <w:szCs w:val="20"/>
+          <w:highlight w:val="white"/>
+        </w:rPr>
+      </w:pPr>
+      <w:r>
+        <w:rPr>
+          <w:rFonts w:ascii="Courier New" w:hAnsi="Courier New" w:cs="Courier New"/>
+          <w:color w:val="000000"/>
+          <w:sz w:val="20"/>
+          <w:szCs w:val="20"/>
+          <w:highlight w:val="white"/>
+        </w:rPr>
+        <w:t xml:space="preserve">        </w:t>
+      </w:r>
+      <w:r>
+        <w:rPr>
+          <w:rFonts w:ascii="Courier New" w:hAnsi="Courier New" w:cs="Courier New"/>
+          <w:b/>
+          <w:bCs/>
+          <w:color w:val="0000FF"/>
+          <w:sz w:val="20"/>
+          <w:szCs w:val="20"/>
+          <w:highlight w:val="white"/>
+        </w:rPr>
+        <w:t>return</w:t>
+      </w:r>
+    </w:p>
+    <w:p>
+      <w:pPr>
+        <w:autoSpaceDE w:val="0"/>
+        <w:autoSpaceDN w:val="0"/>
+        <w:adjustRightInd w:val="0"/>
+        <w:spacing w:after="0" w:line="240" w:lineRule="auto"/>
+        <w:rPr>
+          <w:rFonts w:ascii="Courier New" w:hAnsi="Courier New" w:cs="Courier New"/>
+          <w:color w:val="000000"/>
+          <w:sz w:val="20"/>
+          <w:szCs w:val="20"/>
+          <w:highlight w:val="white"/>
+        </w:rPr>
+      </w:pPr>
+      <w:r>
+        <w:rPr>
+          <w:rFonts w:ascii="Courier New" w:hAnsi="Courier New" w:cs="Courier New"/>
+          <w:color w:val="000000"/>
+          <w:sz w:val="20"/>
+          <w:szCs w:val="20"/>
+          <w:highlight w:val="white"/>
+        </w:rPr>
+        <w:t xml:space="preserve">    </w:t>
+      </w:r>
+      <w:r>
+        <w:rPr>
+          <w:rFonts w:ascii="Courier New" w:hAnsi="Courier New" w:cs="Courier New"/>
+          <w:b/>
+          <w:bCs/>
+          <w:color w:val="0000FF"/>
+          <w:sz w:val="20"/>
+          <w:szCs w:val="20"/>
+          <w:highlight w:val="white"/>
+        </w:rPr>
+        <w:t>end</w:t>
+      </w:r>
+    </w:p>
+    <w:p>
+      <w:pPr>
+        <w:autoSpaceDE w:val="0"/>
+        <w:autoSpaceDN w:val="0"/>
+        <w:adjustRightInd w:val="0"/>
+        <w:spacing w:after="0" w:line="240" w:lineRule="auto"/>
+        <w:rPr>
+          <w:rFonts w:ascii="Courier New" w:hAnsi="Courier New" w:cs="Courier New"/>
+          <w:color w:val="000000"/>
+          <w:sz w:val="20"/>
+          <w:szCs w:val="20"/>
+          <w:highlight w:val="white"/>
+        </w:rPr>
+      </w:pPr>
+      <w:r>
+        <w:rPr>
+          <w:rFonts w:ascii="Courier New" w:hAnsi="Courier New" w:cs="Courier New"/>
+          <w:color w:val="000000"/>
+          <w:sz w:val="20"/>
+          <w:szCs w:val="20"/>
+          <w:highlight w:val="white"/>
+        </w:rPr>
+        <w:t xml:space="preserve">    </w:t>
+      </w:r>
+    </w:p>
+    <w:p>
+      <w:pPr>
+        <w:autoSpaceDE w:val="0"/>
+        <w:autoSpaceDN w:val="0"/>
+        <w:adjustRightInd w:val="0"/>
+        <w:spacing w:after="0" w:line="240" w:lineRule="auto"/>
+        <w:rPr>
+          <w:rFonts w:ascii="Courier New" w:hAnsi="Courier New" w:cs="Courier New"/>
+          <w:color w:val="000000"/>
+          <w:sz w:val="20"/>
+          <w:szCs w:val="20"/>
+          <w:highlight w:val="white"/>
+        </w:rPr>
+      </w:pPr>
+      <w:r>
+        <w:rPr>
+          <w:rFonts w:ascii="Courier New" w:hAnsi="Courier New" w:cs="Courier New"/>
+          <w:color w:val="000000"/>
+          <w:sz w:val="20"/>
+          <w:szCs w:val="20"/>
+          <w:highlight w:val="white"/>
+        </w:rPr>
+        <w:t xml:space="preserve">    </w:t>
+      </w:r>
+      <w:r>
+        <w:rPr>
+          <w:rFonts w:ascii="Courier New" w:hAnsi="Courier New" w:cs="Courier New"/>
+          <w:color w:val="008000"/>
+          <w:sz w:val="20"/>
+          <w:szCs w:val="20"/>
+          <w:highlight w:val="white"/>
+        </w:rPr>
+        <w:t>%Set as current root</w:t>
+      </w:r>
+    </w:p>
+    <w:p>
+      <w:pPr>
+        <w:autoSpaceDE w:val="0"/>
+        <w:autoSpaceDN w:val="0"/>
+        <w:adjustRightInd w:val="0"/>
+        <w:spacing w:after="0" w:line="240" w:lineRule="auto"/>
+        <w:rPr>
+          <w:rFonts w:ascii="Courier New" w:hAnsi="Courier New" w:cs="Courier New"/>
+          <w:color w:val="000000"/>
+          <w:sz w:val="20"/>
+          <w:szCs w:val="20"/>
+          <w:highlight w:val="white"/>
+        </w:rPr>
+      </w:pPr>
+      <w:r>
+        <w:rPr>
+          <w:rFonts w:ascii="Courier New" w:hAnsi="Courier New" w:cs="Courier New"/>
+          <w:color w:val="000000"/>
+          <w:sz w:val="20"/>
+          <w:szCs w:val="20"/>
+          <w:highlight w:val="white"/>
+        </w:rPr>
+        <w:t xml:space="preserve">    root </w:t>
+      </w:r>
+      <w:r>
+        <w:rPr>
+          <w:rFonts w:ascii="Courier New" w:hAnsi="Courier New" w:cs="Courier New"/>
+          <w:b/>
+          <w:bCs/>
+          <w:color w:val="000080"/>
+          <w:sz w:val="20"/>
+          <w:szCs w:val="20"/>
+          <w:highlight w:val="white"/>
+        </w:rPr>
+        <w:t>=</w:t>
+      </w:r>
+      <w:r>
+        <w:rPr>
+          <w:rFonts w:ascii="Courier New" w:hAnsi="Courier New" w:cs="Courier New"/>
+          <w:color w:val="000000"/>
+          <w:sz w:val="20"/>
+          <w:szCs w:val="20"/>
+          <w:highlight w:val="white"/>
+        </w:rPr>
+        <w:t xml:space="preserve"> x</w:t>
+      </w:r>
+      <w:r>
+        <w:rPr>
+          <w:rFonts w:ascii="Courier New" w:hAnsi="Courier New" w:cs="Courier New"/>
+          <w:b/>
+          <w:bCs/>
+          <w:color w:val="000080"/>
+          <w:sz w:val="20"/>
+          <w:szCs w:val="20"/>
+          <w:highlight w:val="white"/>
+        </w:rPr>
+        <w:t>;</w:t>
+      </w:r>
+    </w:p>
+    <w:p>
+      <w:pPr>
+        <w:autoSpaceDE w:val="0"/>
+        <w:autoSpaceDN w:val="0"/>
+        <w:adjustRightInd w:val="0"/>
+        <w:spacing w:after="0" w:line="240" w:lineRule="auto"/>
+        <w:rPr>
+          <w:rFonts w:ascii="Courier New" w:hAnsi="Courier New" w:cs="Courier New"/>
+          <w:color w:val="000000"/>
+          <w:sz w:val="20"/>
+          <w:szCs w:val="20"/>
+          <w:highlight w:val="white"/>
+        </w:rPr>
+      </w:pPr>
+      <w:r>
+        <w:rPr>
+          <w:rFonts w:ascii="Courier New" w:hAnsi="Courier New" w:cs="Courier New"/>
+          <w:b/>
+          <w:bCs/>
+          <w:color w:val="0000FF"/>
+          <w:sz w:val="20"/>
+          <w:szCs w:val="20"/>
+          <w:highlight w:val="white"/>
+        </w:rPr>
+        <w:t>end</w:t>
+      </w:r>
+    </w:p>
+    <w:p>
+      <w:pPr>
+        <w:rPr>
+          <w:rFonts w:ascii="Courier New" w:hAnsi="Courier New" w:cs="Courier New"/>
+          <w:b/>
+          <w:bCs/>
+          <w:color w:val="0000FF"/>
+          <w:sz w:val="20"/>
+          <w:szCs w:val="20"/>
+          <w:highlight w:val="white"/>
+        </w:rPr>
+      </w:pPr>
+      <w:r>
+        <w:rPr>
+          <w:rFonts w:ascii="Courier New" w:hAnsi="Courier New" w:cs="Courier New"/>
+          <w:b/>
+          <w:bCs/>
+          <w:color w:val="0000FF"/>
+          <w:sz w:val="20"/>
+          <w:szCs w:val="20"/>
+          <w:highlight w:val="white"/>
+        </w:rPr>
+        <w:t>end</w:t>
+      </w:r>
+    </w:p>
+    <w:p>
+      <w:pPr>
+        <w:rPr>
+          <w:rFonts w:ascii="Courier New" w:hAnsi="Courier New" w:cs="Courier New"/>
+          <w:b/>
+          <w:bCs/>
+          <w:color w:val="0000FF"/>
+          <w:sz w:val="20"/>
+          <w:szCs w:val="20"/>
+          <w:highlight w:val="white"/>
+        </w:rPr>
+      </w:pPr>
+    </w:p>
+    <w:p>
+      <w:pPr>
+        <w:rPr>
+          <w:rFonts w:ascii="Courier New" w:hAnsi="Courier New" w:cs="Courier New"/>
+          <w:b/>
+          <w:bCs/>
+          <w:color w:val="0000FF"/>
+          <w:sz w:val="20"/>
+          <w:szCs w:val="20"/>
+          <w:highlight w:val="white"/>
+        </w:rPr>
+      </w:pPr>
+    </w:p>
+    <w:p>
+      <w:pPr>
+        <w:rPr>
+          <w:rFonts w:ascii="Courier New" w:hAnsi="Courier New" w:cs="Courier New"/>
+          <w:b/>
+          <w:bCs/>
+          <w:color w:val="0000FF"/>
+          <w:sz w:val="20"/>
+          <w:szCs w:val="20"/>
+          <w:highlight w:val="white"/>
+        </w:rPr>
+      </w:pPr>
+    </w:p>
+    <w:p>
+      <w:pPr>
+        <w:rPr>
+          <w:rFonts w:ascii="Courier New" w:hAnsi="Courier New" w:cs="Courier New"/>
+          <w:b/>
+          <w:bCs/>
+          <w:color w:val="0000FF"/>
+          <w:sz w:val="20"/>
+          <w:szCs w:val="20"/>
+          <w:highlight w:val="white"/>
+        </w:rPr>
+      </w:pPr>
+    </w:p>
+    <w:p>
+      <w:pPr>
+        <w:pStyle w:val="ListParagraph"/>
+        <w:numPr>
+          <w:ilvl w:val="0"/>
+          <w:numId w:val="4"/>
+        </w:numPr>
+        <w:rPr>
+          <w:rFonts w:cstheme="minorHAnsi"/>
+          <w:bCs/>
+          <w:sz w:val="20"/>
+          <w:szCs w:val="20"/>
+          <w:highlight w:val="white"/>
+        </w:rPr>
+      </w:pPr>
+    </w:p>
+    <w:p>
+      <w:pPr>
+        <w:autoSpaceDE w:val="0"/>
+        <w:autoSpaceDN w:val="0"/>
+        <w:adjustRightInd w:val="0"/>
+        <w:spacing w:after="0" w:line="240" w:lineRule="auto"/>
+        <w:rPr>
+          <w:rFonts w:ascii="Courier New" w:hAnsi="Courier New" w:cs="Courier New"/>
+          <w:sz w:val="24"/>
+          <w:szCs w:val="24"/>
+        </w:rPr>
+      </w:pPr>
+      <w:r>
+        <w:rPr>
+          <w:rFonts w:ascii="Courier New" w:hAnsi="Courier New" w:cs="Courier New"/>
+          <w:color w:val="228B22"/>
+          <w:sz w:val="20"/>
+          <w:szCs w:val="20"/>
+        </w:rPr>
+        <w:t>%Function operating on</w:t>
+      </w:r>
+    </w:p>
+    <w:p>
+      <w:pPr>
+        <w:autoSpaceDE w:val="0"/>
+        <w:autoSpaceDN w:val="0"/>
+        <w:adjustRightInd w:val="0"/>
+        <w:spacing w:after="0" w:line="240" w:lineRule="auto"/>
+        <w:rPr>
+          <w:rFonts w:ascii="Courier New" w:hAnsi="Courier New" w:cs="Courier New"/>
+          <w:sz w:val="24"/>
+          <w:szCs w:val="24"/>
+        </w:rPr>
+      </w:pPr>
+      <w:proofErr w:type="spellStart"/>
+      <w:r>
+        <w:rPr>
+          <w:rFonts w:ascii="Courier New" w:hAnsi="Courier New" w:cs="Courier New"/>
+          <w:color w:val="000000"/>
+          <w:sz w:val="20"/>
+          <w:szCs w:val="20"/>
+        </w:rPr>
+        <w:t>func</w:t>
+      </w:r>
+      <w:proofErr w:type="spellEnd"/>
+      <w:r>
+        <w:rPr>
+          <w:rFonts w:ascii="Courier New" w:hAnsi="Courier New" w:cs="Courier New"/>
+          <w:color w:val="000000"/>
+          <w:sz w:val="20"/>
+          <w:szCs w:val="20"/>
+        </w:rPr>
+        <w:t xml:space="preserve"> = @(x) x^10 - 10 * x^5 + 0.5 * exp(x) - .45;</w:t>
+      </w:r>
+    </w:p>
+    <w:p>
+      <w:pPr>
+        <w:autoSpaceDE w:val="0"/>
+        <w:autoSpaceDN w:val="0"/>
+        <w:adjustRightInd w:val="0"/>
+        <w:spacing w:after="0" w:line="240" w:lineRule="auto"/>
+        <w:rPr>
+          <w:rFonts w:ascii="Courier New" w:hAnsi="Courier New" w:cs="Courier New"/>
+          <w:sz w:val="24"/>
+          <w:szCs w:val="24"/>
+        </w:rPr>
+      </w:pPr>
+      <w:r>
+        <w:rPr>
+          <w:rFonts w:ascii="Courier New" w:hAnsi="Courier New" w:cs="Courier New"/>
+          <w:color w:val="228B22"/>
+          <w:sz w:val="20"/>
+          <w:szCs w:val="20"/>
+        </w:rPr>
+        <w:t>%The derivative</w:t>
+      </w:r>
+    </w:p>
+    <w:p>
+      <w:pPr>
+        <w:autoSpaceDE w:val="0"/>
+        <w:autoSpaceDN w:val="0"/>
+        <w:adjustRightInd w:val="0"/>
+        <w:spacing w:after="0" w:line="240" w:lineRule="auto"/>
+        <w:rPr>
+          <w:rFonts w:ascii="Courier New" w:hAnsi="Courier New" w:cs="Courier New"/>
+          <w:sz w:val="24"/>
+          <w:szCs w:val="24"/>
+        </w:rPr>
+      </w:pPr>
+      <w:proofErr w:type="spellStart"/>
+      <w:r>
+        <w:rPr>
+          <w:rFonts w:ascii="Courier New" w:hAnsi="Courier New" w:cs="Courier New"/>
+          <w:color w:val="000000"/>
+          <w:sz w:val="20"/>
+          <w:szCs w:val="20"/>
+        </w:rPr>
+        <w:t>derivFunc</w:t>
+      </w:r>
+      <w:proofErr w:type="spellEnd"/>
+      <w:r>
+        <w:rPr>
+          <w:rFonts w:ascii="Courier New" w:hAnsi="Courier New" w:cs="Courier New"/>
+          <w:color w:val="000000"/>
+          <w:sz w:val="20"/>
+          <w:szCs w:val="20"/>
+        </w:rPr>
+        <w:t xml:space="preserve"> = @(x) 10 * x^9 - 50 * x^4 + 0.5 * exp(x);</w:t>
+      </w:r>
+    </w:p>
+    <w:p>
+      <w:pPr>
+        <w:autoSpaceDE w:val="0"/>
+        <w:autoSpaceDN w:val="0"/>
+        <w:adjustRightInd w:val="0"/>
+        <w:spacing w:after="0" w:line="240" w:lineRule="auto"/>
+        <w:rPr>
+          <w:rFonts w:ascii="Courier New" w:hAnsi="Courier New" w:cs="Courier New"/>
+          <w:sz w:val="24"/>
+          <w:szCs w:val="24"/>
+        </w:rPr>
+      </w:pPr>
+      <w:r>
+        <w:rPr>
+          <w:rFonts w:ascii="Courier New" w:hAnsi="Courier New" w:cs="Courier New"/>
+          <w:color w:val="228B22"/>
+          <w:sz w:val="20"/>
+          <w:szCs w:val="20"/>
+        </w:rPr>
+        <w:t xml:space="preserve">%Set of </w:t>
+      </w:r>
+      <w:proofErr w:type="spellStart"/>
+      <w:r>
+        <w:rPr>
+          <w:rFonts w:ascii="Courier New" w:hAnsi="Courier New" w:cs="Courier New"/>
+          <w:color w:val="228B22"/>
+          <w:sz w:val="20"/>
+          <w:szCs w:val="20"/>
+        </w:rPr>
+        <w:t>intial</w:t>
+      </w:r>
+      <w:proofErr w:type="spellEnd"/>
+      <w:r>
+        <w:rPr>
+          <w:rFonts w:ascii="Courier New" w:hAnsi="Courier New" w:cs="Courier New"/>
+          <w:color w:val="228B22"/>
+          <w:sz w:val="20"/>
+          <w:szCs w:val="20"/>
+        </w:rPr>
+        <w:t xml:space="preserve"> guesses</w:t>
+      </w:r>
+    </w:p>
+    <w:p>
+      <w:pPr>
+        <w:autoSpaceDE w:val="0"/>
+        <w:autoSpaceDN w:val="0"/>
+        <w:adjustRightInd w:val="0"/>
+        <w:spacing w:after="0" w:line="240" w:lineRule="auto"/>
+        <w:rPr>
+          <w:rFonts w:ascii="Courier New" w:hAnsi="Courier New" w:cs="Courier New"/>
+          <w:sz w:val="24"/>
+          <w:szCs w:val="24"/>
+        </w:rPr>
+      </w:pPr>
+      <w:proofErr w:type="spellStart"/>
+      <w:r>
+        <w:rPr>
+          <w:rFonts w:ascii="Courier New" w:hAnsi="Courier New" w:cs="Courier New"/>
+          <w:color w:val="000000"/>
+          <w:sz w:val="20"/>
+          <w:szCs w:val="20"/>
+        </w:rPr>
+        <w:t>intGuess</w:t>
+      </w:r>
+      <w:proofErr w:type="spellEnd"/>
+      <w:r>
+        <w:rPr>
+          <w:rFonts w:ascii="Courier New" w:hAnsi="Courier New" w:cs="Courier New"/>
+          <w:color w:val="000000"/>
+          <w:sz w:val="20"/>
+          <w:szCs w:val="20"/>
+        </w:rPr>
+        <w:t xml:space="preserve"> = </w:t>
+      </w:r>
+      <w:proofErr w:type="spellStart"/>
+      <w:proofErr w:type="gramStart"/>
+      <w:r>
+        <w:rPr>
+          <w:rFonts w:ascii="Courier New" w:hAnsi="Courier New" w:cs="Courier New"/>
+          <w:color w:val="000000"/>
+          <w:sz w:val="20"/>
+          <w:szCs w:val="20"/>
+        </w:rPr>
+        <w:t>linspace</w:t>
+      </w:r>
+      <w:proofErr w:type="spellEnd"/>
+      <w:r>
+        <w:rPr>
+          <w:rFonts w:ascii="Courier New" w:hAnsi="Courier New" w:cs="Courier New"/>
+          <w:color w:val="000000"/>
+          <w:sz w:val="20"/>
+          <w:szCs w:val="20"/>
+        </w:rPr>
+        <w:t>(</w:t>
+      </w:r>
+      <w:proofErr w:type="gramEnd"/>
+      <w:r>
+        <w:rPr>
+          <w:rFonts w:ascii="Courier New" w:hAnsi="Courier New" w:cs="Courier New"/>
+          <w:color w:val="000000"/>
+          <w:sz w:val="20"/>
+          <w:szCs w:val="20"/>
+        </w:rPr>
+        <w:t>-3, 3, 600);</w:t>
+      </w:r>
+    </w:p>
+    <w:p>
+      <w:pPr>
+        <w:autoSpaceDE w:val="0"/>
+        <w:autoSpaceDN w:val="0"/>
+        <w:adjustRightInd w:val="0"/>
+        <w:spacing w:after="0" w:line="240" w:lineRule="auto"/>
+        <w:rPr>
+          <w:rFonts w:ascii="Courier New" w:hAnsi="Courier New" w:cs="Courier New"/>
+          <w:sz w:val="24"/>
+          <w:szCs w:val="24"/>
+        </w:rPr>
+      </w:pPr>
+      <w:r>
+        <w:rPr>
+          <w:rFonts w:ascii="Courier New" w:hAnsi="Courier New" w:cs="Courier New"/>
+          <w:color w:val="000000"/>
+          <w:sz w:val="20"/>
+          <w:szCs w:val="20"/>
+        </w:rPr>
+        <w:t xml:space="preserve"> </w:t>
+      </w:r>
+    </w:p>
+    <w:p>
+      <w:pPr>
+        <w:autoSpaceDE w:val="0"/>
+        <w:autoSpaceDN w:val="0"/>
+        <w:adjustRightInd w:val="0"/>
+        <w:spacing w:after="0" w:line="240" w:lineRule="auto"/>
+        <w:rPr>
+          <w:rFonts w:ascii="Courier New" w:hAnsi="Courier New" w:cs="Courier New"/>
+          <w:sz w:val="24"/>
+          <w:szCs w:val="24"/>
+        </w:rPr>
+      </w:pPr>
+      <w:r>
+        <w:rPr>
+          <w:rFonts w:ascii="Courier New" w:hAnsi="Courier New" w:cs="Courier New"/>
+          <w:color w:val="228B22"/>
+          <w:sz w:val="20"/>
+          <w:szCs w:val="20"/>
+        </w:rPr>
+        <w:t>%Find roots of each guess</w:t>
+      </w:r>
+    </w:p>
+    <w:p>
+      <w:pPr>
+        <w:autoSpaceDE w:val="0"/>
+        <w:autoSpaceDN w:val="0"/>
+        <w:adjustRightInd w:val="0"/>
+        <w:spacing w:after="0" w:line="240" w:lineRule="auto"/>
+        <w:rPr>
+          <w:rFonts w:ascii="Courier New" w:hAnsi="Courier New" w:cs="Courier New"/>
+          <w:sz w:val="24"/>
+          <w:szCs w:val="24"/>
+        </w:rPr>
+      </w:pPr>
+      <w:r>
+        <w:rPr>
+          <w:rFonts w:ascii="Courier New" w:hAnsi="Courier New" w:cs="Courier New"/>
+          <w:color w:val="000000"/>
+          <w:sz w:val="20"/>
+          <w:szCs w:val="20"/>
+        </w:rPr>
+        <w:t xml:space="preserve">roots = </w:t>
+      </w:r>
+      <w:proofErr w:type="gramStart"/>
+      <w:r>
+        <w:rPr>
+          <w:rFonts w:ascii="Courier New" w:hAnsi="Courier New" w:cs="Courier New"/>
+          <w:color w:val="000000"/>
+          <w:sz w:val="20"/>
+          <w:szCs w:val="20"/>
+        </w:rPr>
+        <w:t>zeros(</w:t>
+      </w:r>
+      <w:proofErr w:type="gramEnd"/>
+      <w:r>
+        <w:rPr>
+          <w:rFonts w:ascii="Courier New" w:hAnsi="Courier New" w:cs="Courier New"/>
+          <w:color w:val="000000"/>
+          <w:sz w:val="20"/>
+          <w:szCs w:val="20"/>
+        </w:rPr>
+        <w:t>1, 600);</w:t>
+      </w:r>
+    </w:p>
+    <w:p>
+      <w:pPr>
+        <w:autoSpaceDE w:val="0"/>
+        <w:autoSpaceDN w:val="0"/>
+        <w:adjustRightInd w:val="0"/>
+        <w:spacing w:after="0" w:line="240" w:lineRule="auto"/>
+        <w:rPr>
+          <w:rFonts w:ascii="Courier New" w:hAnsi="Courier New" w:cs="Courier New"/>
+          <w:sz w:val="24"/>
+          <w:szCs w:val="24"/>
+        </w:rPr>
+      </w:pPr>
+      <w:proofErr w:type="spellStart"/>
+      <w:r>
+        <w:rPr>
+          <w:rFonts w:ascii="Courier New" w:hAnsi="Courier New" w:cs="Courier New"/>
+          <w:color w:val="000000"/>
+          <w:sz w:val="20"/>
+          <w:szCs w:val="20"/>
+        </w:rPr>
+        <w:t>funcPoint</w:t>
+      </w:r>
+      <w:proofErr w:type="spellEnd"/>
+      <w:r>
+        <w:rPr>
+          <w:rFonts w:ascii="Courier New" w:hAnsi="Courier New" w:cs="Courier New"/>
+          <w:color w:val="000000"/>
+          <w:sz w:val="20"/>
+          <w:szCs w:val="20"/>
+        </w:rPr>
+        <w:t xml:space="preserve"> = </w:t>
+      </w:r>
+      <w:proofErr w:type="gramStart"/>
+      <w:r>
+        <w:rPr>
+          <w:rFonts w:ascii="Courier New" w:hAnsi="Courier New" w:cs="Courier New"/>
+          <w:color w:val="000000"/>
+          <w:sz w:val="20"/>
+          <w:szCs w:val="20"/>
+        </w:rPr>
+        <w:t>zeros(</w:t>
+      </w:r>
+      <w:proofErr w:type="gramEnd"/>
+      <w:r>
+        <w:rPr>
+          <w:rFonts w:ascii="Courier New" w:hAnsi="Courier New" w:cs="Courier New"/>
+          <w:color w:val="000000"/>
+          <w:sz w:val="20"/>
+          <w:szCs w:val="20"/>
+        </w:rPr>
+        <w:t>1, 600);</w:t>
+      </w:r>
+    </w:p>
+    <w:p>
+      <w:pPr>
+        <w:autoSpaceDE w:val="0"/>
+        <w:autoSpaceDN w:val="0"/>
+        <w:adjustRightInd w:val="0"/>
+        <w:spacing w:after="0" w:line="240" w:lineRule="auto"/>
+        <w:rPr>
+          <w:rFonts w:ascii="Courier New" w:hAnsi="Courier New" w:cs="Courier New"/>
+          <w:sz w:val="24"/>
+          <w:szCs w:val="24"/>
+        </w:rPr>
+      </w:pPr>
+      <w:r>
+        <w:rPr>
+          <w:rFonts w:ascii="Courier New" w:hAnsi="Courier New" w:cs="Courier New"/>
+          <w:color w:val="0000FF"/>
+          <w:sz w:val="20"/>
+          <w:szCs w:val="20"/>
+        </w:rPr>
+        <w:t>for</w:t>
+      </w:r>
+      <w:r>
+        <w:rPr>
+          <w:rFonts w:ascii="Courier New" w:hAnsi="Courier New" w:cs="Courier New"/>
+          <w:color w:val="000000"/>
+          <w:sz w:val="20"/>
+          <w:szCs w:val="20"/>
+        </w:rPr>
+        <w:t xml:space="preserve"> </w:t>
+      </w:r>
+      <w:proofErr w:type="spellStart"/>
+      <w:r>
+        <w:rPr>
+          <w:rFonts w:ascii="Courier New" w:hAnsi="Courier New" w:cs="Courier New"/>
+          <w:color w:val="000000"/>
+          <w:sz w:val="20"/>
+          <w:szCs w:val="20"/>
+        </w:rPr>
+        <w:t>i</w:t>
+      </w:r>
+      <w:proofErr w:type="spellEnd"/>
+      <w:r>
+        <w:rPr>
+          <w:rFonts w:ascii="Courier New" w:hAnsi="Courier New" w:cs="Courier New"/>
+          <w:color w:val="000000"/>
+          <w:sz w:val="20"/>
+          <w:szCs w:val="20"/>
+        </w:rPr>
+        <w:t xml:space="preserve"> = 1:600</w:t>
+      </w:r>
+    </w:p>
+    <w:p>
+      <w:pPr>
+        <w:autoSpaceDE w:val="0"/>
+        <w:autoSpaceDN w:val="0"/>
+        <w:adjustRightInd w:val="0"/>
+        <w:spacing w:after="0" w:line="240" w:lineRule="auto"/>
+        <w:rPr>
+          <w:rFonts w:ascii="Courier New" w:hAnsi="Courier New" w:cs="Courier New"/>
+          <w:sz w:val="24"/>
+          <w:szCs w:val="24"/>
+        </w:rPr>
+      </w:pPr>
+      <w:r>
+        <w:rPr>
+          <w:rFonts w:ascii="Courier New" w:hAnsi="Courier New" w:cs="Courier New"/>
+          <w:color w:val="000000"/>
+          <w:sz w:val="20"/>
+          <w:szCs w:val="20"/>
+        </w:rPr>
+        <w:t xml:space="preserve">    roots(</w:t>
+      </w:r>
+      <w:proofErr w:type="spellStart"/>
+      <w:r>
+        <w:rPr>
+          <w:rFonts w:ascii="Courier New" w:hAnsi="Courier New" w:cs="Courier New"/>
+          <w:color w:val="000000"/>
+          <w:sz w:val="20"/>
+          <w:szCs w:val="20"/>
+        </w:rPr>
+        <w:t>i</w:t>
+      </w:r>
+      <w:proofErr w:type="spellEnd"/>
+      <w:r>
+        <w:rPr>
+          <w:rFonts w:ascii="Courier New" w:hAnsi="Courier New" w:cs="Courier New"/>
+          <w:color w:val="000000"/>
+          <w:sz w:val="20"/>
+          <w:szCs w:val="20"/>
+        </w:rPr>
+        <w:t xml:space="preserve">) = </w:t>
+      </w:r>
+      <w:proofErr w:type="spellStart"/>
+      <w:r>
+        <w:rPr>
+          <w:rFonts w:ascii="Courier New" w:hAnsi="Courier New" w:cs="Courier New"/>
+          <w:color w:val="000000"/>
+          <w:sz w:val="20"/>
+          <w:szCs w:val="20"/>
+        </w:rPr>
+        <w:t>NewtonRaphson</w:t>
+      </w:r>
+      <w:proofErr w:type="spellEnd"/>
+      <w:r>
+        <w:rPr>
+          <w:rFonts w:ascii="Courier New" w:hAnsi="Courier New" w:cs="Courier New"/>
+          <w:color w:val="000000"/>
+          <w:sz w:val="20"/>
+          <w:szCs w:val="20"/>
+        </w:rPr>
+        <w:t>(</w:t>
+      </w:r>
+      <w:proofErr w:type="spellStart"/>
+      <w:r>
+        <w:rPr>
+          <w:rFonts w:ascii="Courier New" w:hAnsi="Courier New" w:cs="Courier New"/>
+          <w:color w:val="000000"/>
+          <w:sz w:val="20"/>
+          <w:szCs w:val="20"/>
+        </w:rPr>
+        <w:t>intGuess</w:t>
+      </w:r>
+      <w:proofErr w:type="spellEnd"/>
+      <w:r>
+        <w:rPr>
+          <w:rFonts w:ascii="Courier New" w:hAnsi="Courier New" w:cs="Courier New"/>
+          <w:color w:val="000000"/>
+          <w:sz w:val="20"/>
+          <w:szCs w:val="20"/>
+        </w:rPr>
+        <w:t>(</w:t>
+      </w:r>
+      <w:proofErr w:type="spellStart"/>
+      <w:r>
+        <w:rPr>
+          <w:rFonts w:ascii="Courier New" w:hAnsi="Courier New" w:cs="Courier New"/>
+          <w:color w:val="000000"/>
+          <w:sz w:val="20"/>
+          <w:szCs w:val="20"/>
+        </w:rPr>
+        <w:t>i</w:t>
+      </w:r>
+      <w:proofErr w:type="spellEnd"/>
+      <w:r>
+        <w:rPr>
+          <w:rFonts w:ascii="Courier New" w:hAnsi="Courier New" w:cs="Courier New"/>
+          <w:color w:val="000000"/>
+          <w:sz w:val="20"/>
+          <w:szCs w:val="20"/>
+        </w:rPr>
+        <w:t xml:space="preserve">), </w:t>
+      </w:r>
+      <w:proofErr w:type="spellStart"/>
+      <w:r>
+        <w:rPr>
+          <w:rFonts w:ascii="Courier New" w:hAnsi="Courier New" w:cs="Courier New"/>
+          <w:color w:val="000000"/>
+          <w:sz w:val="20"/>
+          <w:szCs w:val="20"/>
+        </w:rPr>
+        <w:t>func</w:t>
+      </w:r>
+      <w:proofErr w:type="spellEnd"/>
+      <w:r>
+        <w:rPr>
+          <w:rFonts w:ascii="Courier New" w:hAnsi="Courier New" w:cs="Courier New"/>
+          <w:color w:val="000000"/>
+          <w:sz w:val="20"/>
+          <w:szCs w:val="20"/>
+        </w:rPr>
+        <w:t xml:space="preserve">, </w:t>
+      </w:r>
+      <w:proofErr w:type="spellStart"/>
+      <w:r>
+        <w:rPr>
+          <w:rFonts w:ascii="Courier New" w:hAnsi="Courier New" w:cs="Courier New"/>
+          <w:color w:val="000000"/>
+          <w:sz w:val="20"/>
+          <w:szCs w:val="20"/>
+        </w:rPr>
+        <w:t>derivFunc</w:t>
+      </w:r>
+      <w:proofErr w:type="spellEnd"/>
+      <w:r>
+        <w:rPr>
+          <w:rFonts w:ascii="Courier New" w:hAnsi="Courier New" w:cs="Courier New"/>
+          <w:color w:val="000000"/>
+          <w:sz w:val="20"/>
+          <w:szCs w:val="20"/>
+        </w:rPr>
+        <w:t xml:space="preserve">, </w:t>
+      </w:r>
+      <w:proofErr w:type="gramStart"/>
+      <w:r>
+        <w:rPr>
+          <w:rFonts w:ascii="Courier New" w:hAnsi="Courier New" w:cs="Courier New"/>
+          <w:color w:val="000000"/>
+          <w:sz w:val="20"/>
+          <w:szCs w:val="20"/>
+        </w:rPr>
+        <w:t>exp(</w:t>
+      </w:r>
+      <w:proofErr w:type="gramEnd"/>
+      <w:r>
+        <w:rPr>
+          <w:rFonts w:ascii="Courier New" w:hAnsi="Courier New" w:cs="Courier New"/>
+          <w:color w:val="000000"/>
+          <w:sz w:val="20"/>
+          <w:szCs w:val="20"/>
+        </w:rPr>
+        <w:t>-6), 100);</w:t>
+      </w:r>
+    </w:p>
+    <w:p>
+      <w:pPr>
+        <w:autoSpaceDE w:val="0"/>
+        <w:autoSpaceDN w:val="0"/>
+        <w:adjustRightInd w:val="0"/>
+        <w:spacing w:after="0" w:line="240" w:lineRule="auto"/>
+        <w:rPr>
+          <w:rFonts w:ascii="Courier New" w:hAnsi="Courier New" w:cs="Courier New"/>
+          <w:sz w:val="24"/>
+          <w:szCs w:val="24"/>
+        </w:rPr>
+      </w:pPr>
+      <w:r>
+        <w:rPr>
+          <w:rFonts w:ascii="Courier New" w:hAnsi="Courier New" w:cs="Courier New"/>
+          <w:color w:val="000000"/>
+          <w:sz w:val="20"/>
+          <w:szCs w:val="20"/>
+        </w:rPr>
+        <w:t xml:space="preserve">    </w:t>
+      </w:r>
+      <w:proofErr w:type="spellStart"/>
+      <w:r>
+        <w:rPr>
+          <w:rFonts w:ascii="Courier New" w:hAnsi="Courier New" w:cs="Courier New"/>
+          <w:color w:val="000000"/>
+          <w:sz w:val="20"/>
+          <w:szCs w:val="20"/>
+        </w:rPr>
+        <w:t>funcPoint</w:t>
+      </w:r>
+      <w:proofErr w:type="spellEnd"/>
+      <w:r>
+        <w:rPr>
+          <w:rFonts w:ascii="Courier New" w:hAnsi="Courier New" w:cs="Courier New"/>
+          <w:color w:val="000000"/>
+          <w:sz w:val="20"/>
+          <w:szCs w:val="20"/>
+        </w:rPr>
+        <w:t>(</w:t>
+      </w:r>
+      <w:proofErr w:type="spellStart"/>
+      <w:r>
+        <w:rPr>
+          <w:rFonts w:ascii="Courier New" w:hAnsi="Courier New" w:cs="Courier New"/>
+          <w:color w:val="000000"/>
+          <w:sz w:val="20"/>
+          <w:szCs w:val="20"/>
+        </w:rPr>
+        <w:t>i</w:t>
+      </w:r>
+      <w:proofErr w:type="spellEnd"/>
+      <w:r>
+        <w:rPr>
+          <w:rFonts w:ascii="Courier New" w:hAnsi="Courier New" w:cs="Courier New"/>
+          <w:color w:val="000000"/>
+          <w:sz w:val="20"/>
+          <w:szCs w:val="20"/>
+        </w:rPr>
+        <w:t xml:space="preserve">) = </w:t>
+      </w:r>
+      <w:proofErr w:type="spellStart"/>
+      <w:r>
+        <w:rPr>
+          <w:rFonts w:ascii="Courier New" w:hAnsi="Courier New" w:cs="Courier New"/>
+          <w:color w:val="000000"/>
+          <w:sz w:val="20"/>
+          <w:szCs w:val="20"/>
+        </w:rPr>
+        <w:t>derivFunc</w:t>
+      </w:r>
+      <w:proofErr w:type="spellEnd"/>
+      <w:r>
+        <w:rPr>
+          <w:rFonts w:ascii="Courier New" w:hAnsi="Courier New" w:cs="Courier New"/>
+          <w:color w:val="000000"/>
+          <w:sz w:val="20"/>
+          <w:szCs w:val="20"/>
+        </w:rPr>
+        <w:t>(</w:t>
+      </w:r>
+      <w:proofErr w:type="spellStart"/>
+      <w:r>
+        <w:rPr>
+          <w:rFonts w:ascii="Courier New" w:hAnsi="Courier New" w:cs="Courier New"/>
+          <w:color w:val="000000"/>
+          <w:sz w:val="20"/>
+          <w:szCs w:val="20"/>
+        </w:rPr>
+        <w:t>intGuess</w:t>
+      </w:r>
+      <w:proofErr w:type="spellEnd"/>
+      <w:r>
+        <w:rPr>
+          <w:rFonts w:ascii="Courier New" w:hAnsi="Courier New" w:cs="Courier New"/>
+          <w:color w:val="000000"/>
+          <w:sz w:val="20"/>
+          <w:szCs w:val="20"/>
+        </w:rPr>
+        <w:t>(</w:t>
+      </w:r>
+      <w:proofErr w:type="spellStart"/>
+      <w:r>
+        <w:rPr>
+          <w:rFonts w:ascii="Courier New" w:hAnsi="Courier New" w:cs="Courier New"/>
+          <w:color w:val="000000"/>
+          <w:sz w:val="20"/>
+          <w:szCs w:val="20"/>
+        </w:rPr>
+        <w:t>i</w:t>
+      </w:r>
+      <w:proofErr w:type="spellEnd"/>
+      <w:r>
+        <w:rPr>
+          <w:rFonts w:ascii="Courier New" w:hAnsi="Courier New" w:cs="Courier New"/>
+          <w:color w:val="000000"/>
+          <w:sz w:val="20"/>
+          <w:szCs w:val="20"/>
+        </w:rPr>
+        <w:t>));</w:t>
+      </w:r>
+    </w:p>
+    <w:p>
+      <w:pPr>
+        <w:autoSpaceDE w:val="0"/>
+        <w:autoSpaceDN w:val="0"/>
+        <w:adjustRightInd w:val="0"/>
+        <w:spacing w:after="0" w:line="240" w:lineRule="auto"/>
+        <w:rPr>
+          <w:rFonts w:ascii="Courier New" w:hAnsi="Courier New" w:cs="Courier New"/>
+          <w:sz w:val="24"/>
+          <w:szCs w:val="24"/>
+        </w:rPr>
+      </w:pPr>
+      <w:r>
+        <w:rPr>
+          <w:rFonts w:ascii="Courier New" w:hAnsi="Courier New" w:cs="Courier New"/>
+          <w:color w:val="0000FF"/>
+          <w:sz w:val="20"/>
+          <w:szCs w:val="20"/>
+        </w:rPr>
+        <w:t>end</w:t>
+      </w:r>
+    </w:p>
+    <w:p>
+      <w:pPr>
+        <w:autoSpaceDE w:val="0"/>
+        <w:autoSpaceDN w:val="0"/>
+        <w:adjustRightInd w:val="0"/>
+        <w:spacing w:after="0" w:line="240" w:lineRule="auto"/>
+        <w:rPr>
+          <w:rFonts w:ascii="Courier New" w:hAnsi="Courier New" w:cs="Courier New"/>
+          <w:sz w:val="24"/>
+          <w:szCs w:val="24"/>
+        </w:rPr>
+      </w:pPr>
+      <w:r>
+        <w:rPr>
+          <w:rFonts w:ascii="Courier New" w:hAnsi="Courier New" w:cs="Courier New"/>
+          <w:color w:val="0000FF"/>
+          <w:sz w:val="20"/>
+          <w:szCs w:val="20"/>
+        </w:rPr>
+        <w:t xml:space="preserve"> </w:t>
+      </w:r>
+    </w:p>
+    <w:p>
+      <w:pPr>
+        <w:autoSpaceDE w:val="0"/>
+        <w:autoSpaceDN w:val="0"/>
+        <w:adjustRightInd w:val="0"/>
+        <w:spacing w:after="0" w:line="240" w:lineRule="auto"/>
+        <w:rPr>
+          <w:rFonts w:ascii="Courier New" w:hAnsi="Courier New" w:cs="Courier New"/>
+          <w:sz w:val="24"/>
+          <w:szCs w:val="24"/>
+        </w:rPr>
+      </w:pPr>
+      <w:r>
+        <w:rPr>
+          <w:rFonts w:ascii="Courier New" w:hAnsi="Courier New" w:cs="Courier New"/>
+          <w:color w:val="228B22"/>
+          <w:sz w:val="20"/>
+          <w:szCs w:val="20"/>
+        </w:rPr>
+        <w:t xml:space="preserve">%Make a graph of which root found for each </w:t>
+      </w:r>
+      <w:proofErr w:type="spellStart"/>
+      <w:r>
+        <w:rPr>
+          <w:rFonts w:ascii="Courier New" w:hAnsi="Courier New" w:cs="Courier New"/>
+          <w:color w:val="228B22"/>
+          <w:sz w:val="20"/>
+          <w:szCs w:val="20"/>
+        </w:rPr>
+        <w:t>intial</w:t>
+      </w:r>
+      <w:proofErr w:type="spellEnd"/>
+      <w:r>
+        <w:rPr>
+          <w:rFonts w:ascii="Courier New" w:hAnsi="Courier New" w:cs="Courier New"/>
+          <w:color w:val="228B22"/>
+          <w:sz w:val="20"/>
+          <w:szCs w:val="20"/>
+        </w:rPr>
+        <w:t xml:space="preserve"> guess</w:t>
+      </w:r>
+    </w:p>
+    <w:p>
+      <w:pPr>
+        <w:autoSpaceDE w:val="0"/>
+        <w:autoSpaceDN w:val="0"/>
+        <w:adjustRightInd w:val="0"/>
+        <w:spacing w:after="0" w:line="240" w:lineRule="auto"/>
+        <w:rPr>
+          <w:rFonts w:ascii="Courier New" w:hAnsi="Courier New" w:cs="Courier New"/>
+          <w:sz w:val="24"/>
+          <w:szCs w:val="24"/>
+        </w:rPr>
+      </w:pPr>
+      <w:proofErr w:type="gramStart"/>
+      <w:r>
+        <w:rPr>
+          <w:rFonts w:ascii="Courier New" w:hAnsi="Courier New" w:cs="Courier New"/>
+          <w:color w:val="000000"/>
+          <w:sz w:val="20"/>
+          <w:szCs w:val="20"/>
+        </w:rPr>
+        <w:t>figure(</w:t>
+      </w:r>
+      <w:proofErr w:type="gramEnd"/>
+      <w:r>
+        <w:rPr>
+          <w:rFonts w:ascii="Courier New" w:hAnsi="Courier New" w:cs="Courier New"/>
+          <w:color w:val="000000"/>
+          <w:sz w:val="20"/>
+          <w:szCs w:val="20"/>
+        </w:rPr>
+        <w:t>);</w:t>
+      </w:r>
+    </w:p>
+    <w:p>
+      <w:pPr>
+        <w:autoSpaceDE w:val="0"/>
+        <w:autoSpaceDN w:val="0"/>
+        <w:adjustRightInd w:val="0"/>
+        <w:spacing w:after="0" w:line="240" w:lineRule="auto"/>
+        <w:rPr>
+          <w:rFonts w:ascii="Courier New" w:hAnsi="Courier New" w:cs="Courier New"/>
+          <w:sz w:val="24"/>
+          <w:szCs w:val="24"/>
+        </w:rPr>
+      </w:pPr>
+      <w:proofErr w:type="gramStart"/>
+      <w:r>
+        <w:rPr>
+          <w:rFonts w:ascii="Courier New" w:hAnsi="Courier New" w:cs="Courier New"/>
+          <w:color w:val="000000"/>
+          <w:sz w:val="20"/>
+          <w:szCs w:val="20"/>
+        </w:rPr>
+        <w:t>plot(</w:t>
+      </w:r>
+      <w:proofErr w:type="spellStart"/>
+      <w:proofErr w:type="gramEnd"/>
+      <w:r>
+        <w:rPr>
+          <w:rFonts w:ascii="Courier New" w:hAnsi="Courier New" w:cs="Courier New"/>
+          <w:color w:val="000000"/>
+          <w:sz w:val="20"/>
+          <w:szCs w:val="20"/>
+        </w:rPr>
+        <w:t>intGuess</w:t>
+      </w:r>
+      <w:proofErr w:type="spellEnd"/>
+      <w:r>
+        <w:rPr>
+          <w:rFonts w:ascii="Courier New" w:hAnsi="Courier New" w:cs="Courier New"/>
+          <w:color w:val="000000"/>
+          <w:sz w:val="20"/>
+          <w:szCs w:val="20"/>
+        </w:rPr>
+        <w:t>, roots);</w:t>
+      </w:r>
+    </w:p>
+    <w:p>
+      <w:pPr>
+        <w:autoSpaceDE w:val="0"/>
+        <w:autoSpaceDN w:val="0"/>
+        <w:adjustRightInd w:val="0"/>
+        <w:spacing w:after="0" w:line="240" w:lineRule="auto"/>
+        <w:rPr>
+          <w:rFonts w:ascii="Courier New" w:hAnsi="Courier New" w:cs="Courier New"/>
+          <w:sz w:val="24"/>
+          <w:szCs w:val="24"/>
+        </w:rPr>
+      </w:pPr>
+      <w:proofErr w:type="gramStart"/>
+      <w:r>
+        <w:rPr>
+          <w:rFonts w:ascii="Courier New" w:hAnsi="Courier New" w:cs="Courier New"/>
+          <w:color w:val="000000"/>
+          <w:sz w:val="20"/>
+          <w:szCs w:val="20"/>
+        </w:rPr>
+        <w:t>title(</w:t>
+      </w:r>
+      <w:proofErr w:type="gramEnd"/>
+      <w:r>
+        <w:rPr>
+          <w:rFonts w:ascii="Courier New" w:hAnsi="Courier New" w:cs="Courier New"/>
+          <w:color w:val="A020F0"/>
+          <w:sz w:val="20"/>
+          <w:szCs w:val="20"/>
+        </w:rPr>
+        <w:t xml:space="preserve">"Roots Found Based on Different </w:t>
+      </w:r>
+      <w:proofErr w:type="spellStart"/>
+      <w:r>
+        <w:rPr>
+          <w:rFonts w:ascii="Courier New" w:hAnsi="Courier New" w:cs="Courier New"/>
+          <w:color w:val="A020F0"/>
+          <w:sz w:val="20"/>
+          <w:szCs w:val="20"/>
+        </w:rPr>
+        <w:t>Intial</w:t>
+      </w:r>
+      <w:proofErr w:type="spellEnd"/>
+      <w:r>
+        <w:rPr>
+          <w:rFonts w:ascii="Courier New" w:hAnsi="Courier New" w:cs="Courier New"/>
+          <w:color w:val="A020F0"/>
+          <w:sz w:val="20"/>
+          <w:szCs w:val="20"/>
+        </w:rPr>
+        <w:t xml:space="preserve"> Guesses"</w:t>
+      </w:r>
+      <w:r>
+        <w:rPr>
+          <w:rFonts w:ascii="Courier New" w:hAnsi="Courier New" w:cs="Courier New"/>
+          <w:color w:val="000000"/>
+          <w:sz w:val="20"/>
+          <w:szCs w:val="20"/>
+        </w:rPr>
+        <w:t>);</w:t>
+      </w:r>
+    </w:p>
+    <w:p>
+      <w:pPr>
+        <w:autoSpaceDE w:val="0"/>
+        <w:autoSpaceDN w:val="0"/>
+        <w:adjustRightInd w:val="0"/>
+        <w:spacing w:after="0" w:line="240" w:lineRule="auto"/>
+        <w:rPr>
+          <w:rFonts w:ascii="Courier New" w:hAnsi="Courier New" w:cs="Courier New"/>
+          <w:sz w:val="24"/>
+          <w:szCs w:val="24"/>
+        </w:rPr>
+      </w:pPr>
+      <w:proofErr w:type="spellStart"/>
+      <w:proofErr w:type="gramStart"/>
+      <w:r>
+        <w:rPr>
+          <w:rFonts w:ascii="Courier New" w:hAnsi="Courier New" w:cs="Courier New"/>
+          <w:color w:val="000000"/>
+          <w:sz w:val="20"/>
+          <w:szCs w:val="20"/>
+        </w:rPr>
+        <w:t>xlabel</w:t>
+      </w:r>
+      <w:proofErr w:type="spellEnd"/>
+      <w:r>
+        <w:rPr>
+          <w:rFonts w:ascii="Courier New" w:hAnsi="Courier New" w:cs="Courier New"/>
+          <w:color w:val="000000"/>
+          <w:sz w:val="20"/>
+          <w:szCs w:val="20"/>
+        </w:rPr>
+        <w:t>(</w:t>
+      </w:r>
+      <w:proofErr w:type="gramEnd"/>
+      <w:r>
+        <w:rPr>
+          <w:rFonts w:ascii="Courier New" w:hAnsi="Courier New" w:cs="Courier New"/>
+          <w:color w:val="A020F0"/>
+          <w:sz w:val="20"/>
+          <w:szCs w:val="20"/>
+        </w:rPr>
+        <w:t>"Interval of Roots Tested from -3 to 3"</w:t>
+      </w:r>
+      <w:r>
+        <w:rPr>
+          <w:rFonts w:ascii="Courier New" w:hAnsi="Courier New" w:cs="Courier New"/>
+          <w:color w:val="000000"/>
+          <w:sz w:val="20"/>
+          <w:szCs w:val="20"/>
+        </w:rPr>
+        <w:t>);</w:t>
+      </w:r>
+    </w:p>
+    <w:p>
+      <w:pPr>
+        <w:autoSpaceDE w:val="0"/>
+        <w:autoSpaceDN w:val="0"/>
+        <w:adjustRightInd w:val="0"/>
+        <w:spacing w:after="0" w:line="240" w:lineRule="auto"/>
+        <w:rPr>
+          <w:rFonts w:ascii="Courier New" w:hAnsi="Courier New" w:cs="Courier New"/>
+          <w:sz w:val="24"/>
+          <w:szCs w:val="24"/>
+        </w:rPr>
+      </w:pPr>
+      <w:proofErr w:type="spellStart"/>
+      <w:proofErr w:type="gramStart"/>
+      <w:r>
+        <w:rPr>
+          <w:rFonts w:ascii="Courier New" w:hAnsi="Courier New" w:cs="Courier New"/>
+          <w:color w:val="000000"/>
+          <w:sz w:val="20"/>
+          <w:szCs w:val="20"/>
+        </w:rPr>
+        <w:t>ylabel</w:t>
+      </w:r>
+      <w:proofErr w:type="spellEnd"/>
+      <w:r>
+        <w:rPr>
+          <w:rFonts w:ascii="Courier New" w:hAnsi="Courier New" w:cs="Courier New"/>
+          <w:color w:val="000000"/>
+          <w:sz w:val="20"/>
+          <w:szCs w:val="20"/>
+        </w:rPr>
+        <w:t>(</w:t>
+      </w:r>
+      <w:proofErr w:type="gramEnd"/>
+      <w:r>
+        <w:rPr>
+          <w:rFonts w:ascii="Courier New" w:hAnsi="Courier New" w:cs="Courier New"/>
+          <w:color w:val="A020F0"/>
+          <w:sz w:val="20"/>
+          <w:szCs w:val="20"/>
+        </w:rPr>
+        <w:t>"Found Root"</w:t>
+      </w:r>
+      <w:r>
+        <w:rPr>
+          <w:rFonts w:ascii="Courier New" w:hAnsi="Courier New" w:cs="Courier New"/>
+          <w:color w:val="000000"/>
+          <w:sz w:val="20"/>
+          <w:szCs w:val="20"/>
+        </w:rPr>
+        <w:t>);</w:t>
+      </w:r>
+    </w:p>
+    <w:p>
+      <w:pPr>
+        <w:autoSpaceDE w:val="0"/>
+        <w:autoSpaceDN w:val="0"/>
+        <w:adjustRightInd w:val="0"/>
+        <w:spacing w:after="0" w:line="240" w:lineRule="auto"/>
+        <w:rPr>
+          <w:rFonts w:ascii="Courier New" w:hAnsi="Courier New" w:cs="Courier New"/>
+          <w:sz w:val="24"/>
+          <w:szCs w:val="24"/>
+        </w:rPr>
+      </w:pPr>
+      <w:r>
+        <w:rPr>
+          <w:rFonts w:ascii="Courier New" w:hAnsi="Courier New" w:cs="Courier New"/>
+          <w:color w:val="000000"/>
+          <w:sz w:val="20"/>
+          <w:szCs w:val="20"/>
+        </w:rPr>
+        <w:t xml:space="preserve"> </w:t>
+      </w:r>
+    </w:p>
+    <w:p>
+      <w:pPr>
+        <w:autoSpaceDE w:val="0"/>
+        <w:autoSpaceDN w:val="0"/>
+        <w:adjustRightInd w:val="0"/>
+        <w:spacing w:after="0" w:line="240" w:lineRule="auto"/>
+        <w:rPr>
+          <w:rFonts w:ascii="Courier New" w:hAnsi="Courier New" w:cs="Courier New"/>
+          <w:sz w:val="24"/>
+          <w:szCs w:val="24"/>
+        </w:rPr>
+      </w:pPr>
+      <w:r>
+        <w:rPr>
+          <w:rFonts w:ascii="Courier New" w:hAnsi="Courier New" w:cs="Courier New"/>
+          <w:color w:val="000000"/>
+          <w:sz w:val="20"/>
+          <w:szCs w:val="20"/>
+        </w:rPr>
+        <w:t xml:space="preserve">hold </w:t>
+      </w:r>
+      <w:r>
+        <w:rPr>
+          <w:rFonts w:ascii="Courier New" w:hAnsi="Courier New" w:cs="Courier New"/>
+          <w:color w:val="A020F0"/>
+          <w:sz w:val="20"/>
+          <w:szCs w:val="20"/>
+        </w:rPr>
+        <w:t>on</w:t>
+      </w:r>
+      <w:r>
+        <w:rPr>
+          <w:rFonts w:ascii="Courier New" w:hAnsi="Courier New" w:cs="Courier New"/>
+          <w:color w:val="000000"/>
+          <w:sz w:val="20"/>
+          <w:szCs w:val="20"/>
+        </w:rPr>
+        <w:t>;</w:t>
+      </w:r>
+    </w:p>
+    <w:p>
+      <w:pPr>
+        <w:autoSpaceDE w:val="0"/>
+        <w:autoSpaceDN w:val="0"/>
+        <w:adjustRightInd w:val="0"/>
+        <w:spacing w:after="0" w:line="240" w:lineRule="auto"/>
+        <w:rPr>
+          <w:rFonts w:ascii="Courier New" w:hAnsi="Courier New" w:cs="Courier New"/>
+          <w:sz w:val="24"/>
+          <w:szCs w:val="24"/>
+        </w:rPr>
+      </w:pPr>
+      <w:r>
+        <w:rPr>
+          <w:rFonts w:ascii="Courier New" w:hAnsi="Courier New" w:cs="Courier New"/>
+          <w:color w:val="000000"/>
+          <w:sz w:val="20"/>
+          <w:szCs w:val="20"/>
+        </w:rPr>
+        <w:t xml:space="preserve"> </w:t>
+      </w:r>
+    </w:p>
+    <w:p>
+      <w:pPr>
+        <w:autoSpaceDE w:val="0"/>
+        <w:autoSpaceDN w:val="0"/>
+        <w:adjustRightInd w:val="0"/>
+        <w:spacing w:after="0" w:line="240" w:lineRule="auto"/>
+        <w:rPr>
+          <w:rFonts w:ascii="Courier New" w:hAnsi="Courier New" w:cs="Courier New"/>
+          <w:sz w:val="24"/>
+          <w:szCs w:val="24"/>
+        </w:rPr>
+      </w:pPr>
+      <w:proofErr w:type="gramStart"/>
+      <w:r>
+        <w:rPr>
+          <w:rFonts w:ascii="Courier New" w:hAnsi="Courier New" w:cs="Courier New"/>
+          <w:color w:val="000000"/>
+          <w:sz w:val="20"/>
+          <w:szCs w:val="20"/>
+        </w:rPr>
+        <w:t>figure(</w:t>
+      </w:r>
+      <w:proofErr w:type="gramEnd"/>
+      <w:r>
+        <w:rPr>
+          <w:rFonts w:ascii="Courier New" w:hAnsi="Courier New" w:cs="Courier New"/>
+          <w:color w:val="000000"/>
+          <w:sz w:val="20"/>
+          <w:szCs w:val="20"/>
+        </w:rPr>
+        <w:t>);</w:t>
+      </w:r>
+    </w:p>
+    <w:p>
+      <w:pPr>
+        <w:autoSpaceDE w:val="0"/>
+        <w:autoSpaceDN w:val="0"/>
+        <w:adjustRightInd w:val="0"/>
+        <w:spacing w:after="0" w:line="240" w:lineRule="auto"/>
+        <w:rPr>
+          <w:rFonts w:ascii="Courier New" w:hAnsi="Courier New" w:cs="Courier New"/>
+          <w:sz w:val="24"/>
+          <w:szCs w:val="24"/>
+        </w:rPr>
+      </w:pPr>
+      <w:proofErr w:type="spellStart"/>
+      <w:proofErr w:type="gramStart"/>
+      <w:r>
+        <w:rPr>
+          <w:rFonts w:ascii="Courier New" w:hAnsi="Courier New" w:cs="Courier New"/>
+          <w:color w:val="000000"/>
+          <w:sz w:val="20"/>
+          <w:szCs w:val="20"/>
+        </w:rPr>
+        <w:t>fplot</w:t>
+      </w:r>
+      <w:proofErr w:type="spellEnd"/>
+      <w:r>
+        <w:rPr>
+          <w:rFonts w:ascii="Courier New" w:hAnsi="Courier New" w:cs="Courier New"/>
+          <w:color w:val="000000"/>
+          <w:sz w:val="20"/>
+          <w:szCs w:val="20"/>
+        </w:rPr>
+        <w:t>(</w:t>
+      </w:r>
+      <w:proofErr w:type="spellStart"/>
+      <w:proofErr w:type="gramEnd"/>
+      <w:r>
+        <w:rPr>
+          <w:rFonts w:ascii="Courier New" w:hAnsi="Courier New" w:cs="Courier New"/>
+          <w:color w:val="000000"/>
+          <w:sz w:val="20"/>
+          <w:szCs w:val="20"/>
+        </w:rPr>
+        <w:t>func</w:t>
+      </w:r>
+      <w:proofErr w:type="spellEnd"/>
+      <w:r>
+        <w:rPr>
+          <w:rFonts w:ascii="Courier New" w:hAnsi="Courier New" w:cs="Courier New"/>
+          <w:color w:val="000000"/>
+          <w:sz w:val="20"/>
+          <w:szCs w:val="20"/>
+        </w:rPr>
+        <w:t>, [-3 3]);</w:t>
+      </w:r>
+    </w:p>
+    <w:p>
+      <w:pPr>
+        <w:autoSpaceDE w:val="0"/>
+        <w:autoSpaceDN w:val="0"/>
+        <w:adjustRightInd w:val="0"/>
+        <w:spacing w:after="0" w:line="240" w:lineRule="auto"/>
+        <w:rPr>
+          <w:rFonts w:ascii="Courier New" w:hAnsi="Courier New" w:cs="Courier New"/>
+          <w:sz w:val="24"/>
+          <w:szCs w:val="24"/>
+        </w:rPr>
+      </w:pPr>
+      <w:proofErr w:type="spellStart"/>
+      <w:proofErr w:type="gramStart"/>
+      <w:r>
+        <w:rPr>
+          <w:rFonts w:ascii="Courier New" w:hAnsi="Courier New" w:cs="Courier New"/>
+          <w:color w:val="000000"/>
+          <w:sz w:val="20"/>
+          <w:szCs w:val="20"/>
+        </w:rPr>
+        <w:t>ylim</w:t>
+      </w:r>
+      <w:proofErr w:type="spellEnd"/>
+      <w:r>
+        <w:rPr>
+          <w:rFonts w:ascii="Courier New" w:hAnsi="Courier New" w:cs="Courier New"/>
+          <w:color w:val="000000"/>
+          <w:sz w:val="20"/>
+          <w:szCs w:val="20"/>
+        </w:rPr>
+        <w:t>(</w:t>
+      </w:r>
+      <w:proofErr w:type="gramEnd"/>
+      <w:r>
+        <w:rPr>
+          <w:rFonts w:ascii="Courier New" w:hAnsi="Courier New" w:cs="Courier New"/>
+          <w:color w:val="000000"/>
+          <w:sz w:val="20"/>
+          <w:szCs w:val="20"/>
+        </w:rPr>
+        <w:t>[-2 2]);</w:t>
+      </w:r>
+    </w:p>
+    <w:p>
+      <w:pPr>
+        <w:autoSpaceDE w:val="0"/>
+        <w:autoSpaceDN w:val="0"/>
+        <w:adjustRightInd w:val="0"/>
+        <w:spacing w:after="0" w:line="240" w:lineRule="auto"/>
+        <w:rPr>
+          <w:rFonts w:ascii="Courier New" w:hAnsi="Courier New" w:cs="Courier New"/>
+          <w:sz w:val="24"/>
+          <w:szCs w:val="24"/>
+        </w:rPr>
+      </w:pPr>
+      <w:r>
+        <w:rPr>
+          <w:rFonts w:ascii="Courier New" w:hAnsi="Courier New" w:cs="Courier New"/>
+          <w:color w:val="000000"/>
+          <w:sz w:val="20"/>
+          <w:szCs w:val="20"/>
+        </w:rPr>
+        <w:t xml:space="preserve">grid </w:t>
+      </w:r>
+      <w:r>
+        <w:rPr>
+          <w:rFonts w:ascii="Courier New" w:hAnsi="Courier New" w:cs="Courier New"/>
+          <w:color w:val="A020F0"/>
+          <w:sz w:val="20"/>
+          <w:szCs w:val="20"/>
+        </w:rPr>
+        <w:t>on</w:t>
+      </w:r>
+      <w:r>
+        <w:rPr>
+          <w:rFonts w:ascii="Courier New" w:hAnsi="Courier New" w:cs="Courier New"/>
+          <w:color w:val="000000"/>
+          <w:sz w:val="20"/>
+          <w:szCs w:val="20"/>
+        </w:rPr>
+        <w:t>;</w:t>
+      </w:r>
+    </w:p>
+    <w:p>
+      <w:pPr>
+        <w:autoSpaceDE w:val="0"/>
+        <w:autoSpaceDN w:val="0"/>
+        <w:adjustRightInd w:val="0"/>
+        <w:spacing w:after="0" w:line="240" w:lineRule="auto"/>
+        <w:rPr>
+          <w:rFonts w:ascii="Courier New" w:hAnsi="Courier New" w:cs="Courier New"/>
+          <w:sz w:val="24"/>
+          <w:szCs w:val="24"/>
+        </w:rPr>
+      </w:pPr>
+      <w:proofErr w:type="gramStart"/>
+      <w:r>
+        <w:rPr>
+          <w:rFonts w:ascii="Courier New" w:hAnsi="Courier New" w:cs="Courier New"/>
+          <w:color w:val="000000"/>
+          <w:sz w:val="20"/>
+          <w:szCs w:val="20"/>
+        </w:rPr>
+        <w:t>title(</w:t>
+      </w:r>
+      <w:proofErr w:type="gramEnd"/>
+      <w:r>
+        <w:rPr>
+          <w:rFonts w:ascii="Courier New" w:hAnsi="Courier New" w:cs="Courier New"/>
+          <w:color w:val="A020F0"/>
+          <w:sz w:val="20"/>
+          <w:szCs w:val="20"/>
+        </w:rPr>
+        <w:t>"Function x^1^0 - 10x^5 + 0.5e^x - .45"</w:t>
+      </w:r>
+      <w:r>
+        <w:rPr>
+          <w:rFonts w:ascii="Courier New" w:hAnsi="Courier New" w:cs="Courier New"/>
+          <w:color w:val="000000"/>
+          <w:sz w:val="20"/>
+          <w:szCs w:val="20"/>
+        </w:rPr>
+        <w:t>);</w:t>
+      </w:r>
+    </w:p>
+    <w:p>
+      <w:pPr>
+        <w:autoSpaceDE w:val="0"/>
+        <w:autoSpaceDN w:val="0"/>
+        <w:adjustRightInd w:val="0"/>
+        <w:spacing w:after="0" w:line="240" w:lineRule="auto"/>
+        <w:rPr>
+          <w:rFonts w:ascii="Courier New" w:hAnsi="Courier New" w:cs="Courier New"/>
+          <w:sz w:val="24"/>
+          <w:szCs w:val="24"/>
+        </w:rPr>
+      </w:pPr>
+      <w:proofErr w:type="spellStart"/>
+      <w:proofErr w:type="gramStart"/>
+      <w:r>
+        <w:rPr>
+          <w:rFonts w:ascii="Courier New" w:hAnsi="Courier New" w:cs="Courier New"/>
+          <w:color w:val="000000"/>
+          <w:sz w:val="20"/>
+          <w:szCs w:val="20"/>
+        </w:rPr>
+        <w:t>xlabel</w:t>
+      </w:r>
+      <w:proofErr w:type="spellEnd"/>
+      <w:r>
+        <w:rPr>
+          <w:rFonts w:ascii="Courier New" w:hAnsi="Courier New" w:cs="Courier New"/>
+          <w:color w:val="000000"/>
+          <w:sz w:val="20"/>
+          <w:szCs w:val="20"/>
+        </w:rPr>
+        <w:t>(</w:t>
+      </w:r>
+      <w:proofErr w:type="gramEnd"/>
+      <w:r>
+        <w:rPr>
+          <w:rFonts w:ascii="Courier New" w:hAnsi="Courier New" w:cs="Courier New"/>
+          <w:color w:val="A020F0"/>
+          <w:sz w:val="20"/>
+          <w:szCs w:val="20"/>
+        </w:rPr>
+        <w:t>"X Value"</w:t>
+      </w:r>
+      <w:r>
+        <w:rPr>
+          <w:rFonts w:ascii="Courier New" w:hAnsi="Courier New" w:cs="Courier New"/>
+          <w:color w:val="000000"/>
+          <w:sz w:val="20"/>
+          <w:szCs w:val="20"/>
+        </w:rPr>
+        <w:t>);</w:t>
+      </w:r>
+    </w:p>
+    <w:p>
+      <w:pPr>
+        <w:autoSpaceDE w:val="0"/>
+        <w:autoSpaceDN w:val="0"/>
+        <w:adjustRightInd w:val="0"/>
+        <w:spacing w:after="0" w:line="240" w:lineRule="auto"/>
+        <w:rPr>
+          <w:rFonts w:ascii="Courier New" w:hAnsi="Courier New" w:cs="Courier New"/>
+          <w:color w:val="000000"/>
+          <w:sz w:val="20"/>
+          <w:szCs w:val="20"/>
+        </w:rPr>
+      </w:pPr>
+      <w:proofErr w:type="spellStart"/>
+      <w:proofErr w:type="gramStart"/>
+      <w:r>
+        <w:rPr>
+          <w:rFonts w:ascii="Courier New" w:hAnsi="Courier New" w:cs="Courier New"/>
+          <w:color w:val="000000"/>
+          <w:sz w:val="20"/>
+          <w:szCs w:val="20"/>
+        </w:rPr>
+        <w:t>ylabel</w:t>
+      </w:r>
+      <w:proofErr w:type="spellEnd"/>
+      <w:r>
+        <w:rPr>
+          <w:rFonts w:ascii="Courier New" w:hAnsi="Courier New" w:cs="Courier New"/>
+          <w:color w:val="000000"/>
+          <w:sz w:val="20"/>
+          <w:szCs w:val="20"/>
+        </w:rPr>
+        <w:t>(</w:t>
+      </w:r>
+      <w:proofErr w:type="gramEnd"/>
+      <w:r>
+        <w:rPr>
+          <w:rFonts w:ascii="Courier New" w:hAnsi="Courier New" w:cs="Courier New"/>
+          <w:color w:val="A020F0"/>
+          <w:sz w:val="20"/>
+          <w:szCs w:val="20"/>
+        </w:rPr>
+        <w:t>"Y Result"</w:t>
+      </w:r>
+      <w:r>
+        <w:rPr>
+          <w:rFonts w:ascii="Courier New" w:hAnsi="Courier New" w:cs="Courier New"/>
+          <w:color w:val="000000"/>
+          <w:sz w:val="20"/>
+          <w:szCs w:val="20"/>
+        </w:rPr>
+        <w:t>);</w:t>
+      </w:r>
+    </w:p>
+    <w:p>
+      <w:pPr>
+        <w:autoSpaceDE w:val="0"/>
+        <w:autoSpaceDN w:val="0"/>
+        <w:adjustRightInd w:val="0"/>
+        <w:spacing w:after="0" w:line="240" w:lineRule="auto"/>
+        <w:rPr>
+          <w:rFonts w:ascii="Courier New" w:hAnsi="Courier New" w:cs="Courier New"/>
+          <w:color w:val="000000"/>
+          <w:sz w:val="20"/>
+          <w:szCs w:val="20"/>
+        </w:rPr>
+      </w:pPr>
+    </w:p>
+    <w:p>
+      <w:pPr>
+        <w:autoSpaceDE w:val="0"/>
+        <w:autoSpaceDN w:val="0"/>
+        <w:adjustRightInd w:val="0"/>
+        <w:spacing w:after="0" w:line="240" w:lineRule="auto"/>
+        <w:rPr>
+          <w:rFonts w:ascii="Courier New" w:hAnsi="Courier New" w:cs="Courier New"/>
+          <w:color w:val="000000"/>
+          <w:sz w:val="20"/>
+          <w:szCs w:val="20"/>
+        </w:rPr>
+      </w:pPr>
+    </w:p>
+    <w:p>
+      <w:pPr>
+        <w:autoSpaceDE w:val="0"/>
+        <w:autoSpaceDN w:val="0"/>
+        <w:adjustRightInd w:val="0"/>
+        <w:spacing w:after="0" w:line="240" w:lineRule="auto"/>
+        <w:rPr>
+          <w:rFonts w:ascii="Courier New" w:hAnsi="Courier New" w:cs="Courier New"/>
+          <w:sz w:val="24"/>
+          <w:szCs w:val="24"/>
+        </w:rPr>
+      </w:pPr>
+      <w:r>
+        <w:rPr>
+          <w:rFonts w:ascii="Courier New" w:hAnsi="Courier New" w:cs="Courier New"/>
+          <w:noProof/>
+          <w:sz w:val="24"/>
+          <w:szCs w:val="24"/>
+        </w:rPr>
+        <w:drawing>
+          <wp:inline distT="0" distB="0" distL="0" distR="0" wp14:anchorId="0DF73E6E" wp14:editId="6122AE9E">
+            <wp:extent cx="2921000" cy="2190750"/>
+            <wp:effectExtent l="0" t="0" r="0" b="0"/>
+            <wp:docPr id="1" name="Picture 1"/>
+            <wp:cNvGraphicFramePr>
+              <a:graphicFrameLocks xmlns:a="http://schemas.openxmlformats.org/drawingml/2006/main" noChangeAspect="1"/>
+            </wp:cNvGraphicFramePr>
+            <a:graphic xmlns:a="http://schemas.openxmlformats.org/drawingml/2006/main">
+              <a:graphicData uri="http://schemas.openxmlformats.org/drawingml/2006/picture">
+                <pic:pic xmlns:pic="http://schemas.openxmlformats.org/drawingml/2006/picture">
+                  <pic:nvPicPr>
+                    <pic:cNvPr id="1" name="function.bmp"/>
+                    <pic:cNvPicPr/>
+                  </pic:nvPicPr>
+                  <pic:blipFill>
+                    <a:blip r:embed="rId5">
+                      <a:extLst>
+                        <a:ext uri="{28A0092B-C50C-407E-A947-70E740481C1C}">
+                          <a14:useLocalDpi xmlns:a14="http://schemas.microsoft.com/office/drawing/2010/main" val="0"/>
+                        </a:ext>
+                      </a:extLst>
+                    </a:blip>
+                    <a:stretch>
+                      <a:fillRect/>
+                    </a:stretch>
+                  </pic:blipFill>
+                  <pic:spPr>
+                    <a:xfrm>
+                      <a:off x="0" y="0"/>
+                      <a:ext cx="2926739" cy="2195054"/>
+                    </a:xfrm>
+                    <a:prstGeom prst="rect">
+                      <a:avLst/>
+                    </a:prstGeom>
+                  </pic:spPr>
+                </pic:pic>
+              </a:graphicData>
+            </a:graphic>
+          </wp:inline>
+        </w:drawing>
+      </w:r>
+      <w:r>
+        <w:rPr>
+          <w:rFonts w:ascii="Courier New" w:hAnsi="Courier New" w:cs="Courier New"/>
+          <w:noProof/>
+          <w:sz w:val="24"/>
+          <w:szCs w:val="24"/>
+        </w:rPr>
+        <w:drawing>
+          <wp:inline distT="0" distB="0" distL="0" distR="0" wp14:anchorId="23E7B495" wp14:editId="5D0C6169">
+            <wp:extent cx="2895600" cy="2171701"/>
+            <wp:effectExtent l="0" t="0" r="0" b="0"/>
+            <wp:docPr id="2" name="Picture 2"/>
+            <wp:cNvGraphicFramePr>
+              <a:graphicFrameLocks xmlns:a="http://schemas.openxmlformats.org/drawingml/2006/main" noChangeAspect="1"/>
+            </wp:cNvGraphicFramePr>
+            <a:graphic xmlns:a="http://schemas.openxmlformats.org/drawingml/2006/main">
+              <a:graphicData uri="http://schemas.openxmlformats.org/drawingml/2006/picture">
+                <pic:pic xmlns:pic="http://schemas.openxmlformats.org/drawingml/2006/picture">
+                  <pic:nvPicPr>
+                    <pic:cNvPr id="2" name="RootGuess.bmp"/>
+                    <pic:cNvPicPr/>
+                  </pic:nvPicPr>
+                  <pic:blipFill>
+                    <a:blip r:embed="rId6">
+                      <a:extLst>
+                        <a:ext uri="{28A0092B-C50C-407E-A947-70E740481C1C}">
+                          <a14:useLocalDpi xmlns:a14="http://schemas.microsoft.com/office/drawing/2010/main" val="0"/>
+                        </a:ext>
+                      </a:extLst>
+                    </a:blip>
+                    <a:stretch>
+                      <a:fillRect/>
+                    </a:stretch>
+                  </pic:blipFill>
+                  <pic:spPr>
+                    <a:xfrm>
+                      <a:off x="0" y="0"/>
+                      <a:ext cx="2904136" cy="2178103"/>
+                    </a:xfrm>
+                    <a:prstGeom prst="rect">
+                      <a:avLst/>
+                    </a:prstGeom>
+                  </pic:spPr>
+                </pic:pic>
+              </a:graphicData>
+            </a:graphic>
+          </wp:inline>
+        </w:drawing>
+      </w:r>
+    </w:p>
+    <w:p>
+      <w:pPr>
+        <w:autoSpaceDE w:val="0"/>
+        <w:autoSpaceDN w:val="0"/>
+        <w:adjustRightInd w:val="0"/>
+        <w:spacing w:after="0" w:line="240" w:lineRule="auto"/>
+        <w:rPr>
+          <w:rFonts w:ascii="Courier New" w:hAnsi="Courier New" w:cs="Courier New"/>
+          <w:sz w:val="24"/>
+          <w:szCs w:val="24"/>
+        </w:rPr>
+      </w:pPr>
+    </w:p>
+    <w:p>
+      <w:r>
+        <w:t xml:space="preserve">The graph on the left shows the function of which we are trying to find the roots (zeros) of. The graph on the right helps visualize what root each initial guess returned. </w:t>
+      </w:r>
+      <w:r>
+        <w:t xml:space="preserve">600 different initial values were tested on the interval of -3 to 3 to create the graph on the right. What it shows is that near each local minimum or maximum, the closest root may not be found. This is a result of the derivative being flat at those points </w:t>
+      </w:r>
+      <w:r>
+        <w:lastRenderedPageBreak/>
+        <w:t>and therefore going to far in the horizontal direction i.e. moving away from the closest root. A specific example is x at -0.28548 which returns y is 0.52431 even though y at -.41199 or -.10565 would be closer.</w:t>
+      </w:r>
+      <w:bookmarkStart w:id="0" w:name="_GoBack"/>
+      <w:bookmarkEnd w:id="0"/>
+    </w:p>
     <w:sectPr>
       <w:pgSz w:w="12240" w:h="15840"/>
       <w:pgMar w:top="1440" w:right="1440" w:bottom="1440" w:left="1440" w:header="720" w:footer="720" w:gutter="0"/>
@@ -3720,9 +7704,9 @@
     </w:lvl>
   </w:abstractNum>
   <w:abstractNum w:abstractNumId="3" w15:restartNumberingAfterBreak="0">
-    <w:nsid w:val="42B978C6"/>
+    <w:nsid w:val="2F9114D6"/>
     <w:multiLevelType w:val="hybridMultilevel"/>
-    <w:tmpl w:val="8F7ADB42"/>
+    <w:tmpl w:val="B5FAA9E4"/>
     <w:lvl w:ilvl="0" w:tplc="04090017">
       <w:start w:val="1"/>
       <w:numFmt w:val="lowerLetter"/>
@@ -3808,8 +7792,97 @@
       </w:pPr>
     </w:lvl>
   </w:abstractNum>
+  <w:abstractNum w:abstractNumId="4" w15:restartNumberingAfterBreak="0">
+    <w:nsid w:val="42B978C6"/>
+    <w:multiLevelType w:val="hybridMultilevel"/>
+    <w:tmpl w:val="8F7ADB42"/>
+    <w:lvl w:ilvl="0" w:tplc="04090017">
+      <w:start w:val="1"/>
+      <w:numFmt w:val="lowerLetter"/>
+      <w:lvlText w:val="%1)"/>
+      <w:lvlJc w:val="left"/>
+      <w:pPr>
+        <w:ind w:left="720" w:hanging="360"/>
+      </w:pPr>
+      <w:rPr>
+        <w:rFonts w:hint="default"/>
+      </w:rPr>
+    </w:lvl>
+    <w:lvl w:ilvl="1" w:tplc="04090019" w:tentative="1">
+      <w:start w:val="1"/>
+      <w:numFmt w:val="lowerLetter"/>
+      <w:lvlText w:val="%2."/>
+      <w:lvlJc w:val="left"/>
+      <w:pPr>
+        <w:ind w:left="1440" w:hanging="360"/>
+      </w:pPr>
+    </w:lvl>
+    <w:lvl w:ilvl="2" w:tplc="0409001B" w:tentative="1">
+      <w:start w:val="1"/>
+      <w:numFmt w:val="lowerRoman"/>
+      <w:lvlText w:val="%3."/>
+      <w:lvlJc w:val="right"/>
+      <w:pPr>
+        <w:ind w:left="2160" w:hanging="180"/>
+      </w:pPr>
+    </w:lvl>
+    <w:lvl w:ilvl="3" w:tplc="0409000F" w:tentative="1">
+      <w:start w:val="1"/>
+      <w:numFmt w:val="decimal"/>
+      <w:lvlText w:val="%4."/>
+      <w:lvlJc w:val="left"/>
+      <w:pPr>
+        <w:ind w:left="2880" w:hanging="360"/>
+      </w:pPr>
+    </w:lvl>
+    <w:lvl w:ilvl="4" w:tplc="04090019" w:tentative="1">
+      <w:start w:val="1"/>
+      <w:numFmt w:val="lowerLetter"/>
+      <w:lvlText w:val="%5."/>
+      <w:lvlJc w:val="left"/>
+      <w:pPr>
+        <w:ind w:left="3600" w:hanging="360"/>
+      </w:pPr>
+    </w:lvl>
+    <w:lvl w:ilvl="5" w:tplc="0409001B" w:tentative="1">
+      <w:start w:val="1"/>
+      <w:numFmt w:val="lowerRoman"/>
+      <w:lvlText w:val="%6."/>
+      <w:lvlJc w:val="right"/>
+      <w:pPr>
+        <w:ind w:left="4320" w:hanging="180"/>
+      </w:pPr>
+    </w:lvl>
+    <w:lvl w:ilvl="6" w:tplc="0409000F" w:tentative="1">
+      <w:start w:val="1"/>
+      <w:numFmt w:val="decimal"/>
+      <w:lvlText w:val="%7."/>
+      <w:lvlJc w:val="left"/>
+      <w:pPr>
+        <w:ind w:left="5040" w:hanging="360"/>
+      </w:pPr>
+    </w:lvl>
+    <w:lvl w:ilvl="7" w:tplc="04090019" w:tentative="1">
+      <w:start w:val="1"/>
+      <w:numFmt w:val="lowerLetter"/>
+      <w:lvlText w:val="%8."/>
+      <w:lvlJc w:val="left"/>
+      <w:pPr>
+        <w:ind w:left="5760" w:hanging="360"/>
+      </w:pPr>
+    </w:lvl>
+    <w:lvl w:ilvl="8" w:tplc="0409001B" w:tentative="1">
+      <w:start w:val="1"/>
+      <w:numFmt w:val="lowerRoman"/>
+      <w:lvlText w:val="%9."/>
+      <w:lvlJc w:val="right"/>
+      <w:pPr>
+        <w:ind w:left="6480" w:hanging="180"/>
+      </w:pPr>
+    </w:lvl>
+  </w:abstractNum>
   <w:num w:numId="1">
-    <w:abstractNumId w:val="3"/>
+    <w:abstractNumId w:val="4"/>
   </w:num>
   <w:num w:numId="2">
     <w:abstractNumId w:val="1"/>
@@ -3819,6 +7892,9 @@
   </w:num>
   <w:num w:numId="4">
     <w:abstractNumId w:val="2"/>
+  </w:num>
+  <w:num w:numId="5">
+    <w:abstractNumId w:val="3"/>
   </w:num>
 </w:numbering>
 </file>
@@ -3946,6 +8022,7 @@
     <w:lsdException w:name="HTML Sample" w:semiHidden="1" w:unhideWhenUsed="1"/>
     <w:lsdException w:name="HTML Typewriter" w:semiHidden="1" w:unhideWhenUsed="1"/>
     <w:lsdException w:name="HTML Variable" w:semiHidden="1" w:unhideWhenUsed="1"/>
+    <w:lsdException w:name="Normal Table" w:semiHidden="1" w:unhideWhenUsed="1"/>
     <w:lsdException w:name="annotation subject" w:semiHidden="1" w:unhideWhenUsed="1"/>
     <w:lsdException w:name="No List" w:semiHidden="1" w:unhideWhenUsed="1"/>
     <w:lsdException w:name="Outline List 1" w:semiHidden="1" w:unhideWhenUsed="1"/>
@@ -3989,8 +8066,10 @@
     <w:lsdException w:name="Table Elegant" w:semiHidden="1" w:unhideWhenUsed="1"/>
     <w:lsdException w:name="Table Professional" w:semiHidden="1" w:unhideWhenUsed="1"/>
     <w:lsdException w:name="Table Subtle 1" w:semiHidden="1" w:unhideWhenUsed="1"/>
+    <w:lsdException w:name="Table Subtle 2" w:semiHidden="1" w:unhideWhenUsed="1"/>
     <w:lsdException w:name="Table Web 1" w:semiHidden="1" w:unhideWhenUsed="1"/>
     <w:lsdException w:name="Table Web 2" w:semiHidden="1" w:unhideWhenUsed="1"/>
+    <w:lsdException w:name="Table Web 3" w:semiHidden="1" w:unhideWhenUsed="1"/>
     <w:lsdException w:name="Balloon Text" w:semiHidden="1" w:unhideWhenUsed="1"/>
     <w:lsdException w:name="Table Grid" w:uiPriority="39"/>
     <w:lsdException w:name="Table Theme" w:semiHidden="1" w:unhideWhenUsed="1"/>

</xml_diff>